<commit_message>
Revise: Project Report and Proposal. Still drafts, not final
</commit_message>
<xml_diff>
--- a/documentation/Project Report.docx
+++ b/documentation/Project Report.docx
@@ -15,14 +15,21 @@
           <w:sz w:val="44"/>
           <w:szCs w:val="44"/>
         </w:rPr>
-        <w:t>Project 1</w:t>
+        <w:t>Naive Bayes</w:t>
       </w:r>
       <w:r>
         <w:rPr>
           <w:sz w:val="44"/>
           <w:szCs w:val="44"/>
         </w:rPr>
-        <w:t xml:space="preserve"> – Naive Bayes Classification</w:t>
+        <w:t xml:space="preserve"> Genre</w:t>
+      </w:r>
+      <w:r>
+        <w:rPr>
+          <w:sz w:val="44"/>
+          <w:szCs w:val="44"/>
+        </w:rPr>
+        <w:t xml:space="preserve"> Classification</w:t>
       </w:r>
     </w:p>
     <w:p>
@@ -92,7 +99,7 @@
           <w:sz w:val="28"/>
           <w:szCs w:val="36"/>
         </w:rPr>
-        <w:t>1. Classification</w:t>
+        <w:t xml:space="preserve">1. </w:t>
       </w:r>
       <w:r>
         <w:rPr>
@@ -100,22 +107,29 @@
           <w:sz w:val="28"/>
           <w:szCs w:val="36"/>
         </w:rPr>
-        <w:t>:</w:t>
-      </w:r>
-    </w:p>
-    <w:p>
-      <w:pPr>
-        <w:rPr>
-          <w:sz w:val="24"/>
-          <w:szCs w:val="24"/>
-        </w:rPr>
-      </w:pPr>
-      <w:r>
-        <w:rPr>
-          <w:sz w:val="24"/>
-          <w:szCs w:val="24"/>
-        </w:rPr>
-        <w:t xml:space="preserve">We seek to classify </w:t>
+        <w:t>Problem: Classifying Book Genre</w:t>
+      </w:r>
+    </w:p>
+    <w:p>
+      <w:pPr>
+        <w:rPr>
+          <w:sz w:val="24"/>
+          <w:szCs w:val="24"/>
+        </w:rPr>
+      </w:pPr>
+      <w:r>
+        <w:rPr>
+          <w:sz w:val="24"/>
+          <w:szCs w:val="24"/>
+        </w:rPr>
+        <w:t>I</w:t>
+      </w:r>
+      <w:r>
+        <w:rPr>
+          <w:sz w:val="24"/>
+          <w:szCs w:val="24"/>
+        </w:rPr>
+        <w:t xml:space="preserve"> seek to classify </w:t>
       </w:r>
       <w:r>
         <w:rPr>
@@ -150,35 +164,37 @@
           <w:sz w:val="24"/>
           <w:szCs w:val="24"/>
         </w:rPr>
-        <w:t>F</w:t>
-      </w:r>
-      <w:r>
-        <w:rPr>
-          <w:sz w:val="24"/>
-          <w:szCs w:val="24"/>
-        </w:rPr>
-        <w:t xml:space="preserve">eatures will be word occurrences </w:t>
-      </w:r>
-      <w:r>
-        <w:rPr>
-          <w:sz w:val="24"/>
-          <w:szCs w:val="24"/>
-        </w:rPr>
-        <w:t xml:space="preserve">(occurs or doesn’t occur) </w:t>
-      </w:r>
-      <w:r>
-        <w:rPr>
-          <w:sz w:val="24"/>
-          <w:szCs w:val="24"/>
-        </w:rPr>
-        <w:t xml:space="preserve">among the 2000 most frequently occurring words </w:t>
-      </w:r>
-      <w:r>
-        <w:rPr>
-          <w:sz w:val="24"/>
-          <w:szCs w:val="24"/>
-        </w:rPr>
-        <w:t>in each</w:t>
+        <w:t>I’ll use a Naive Bayesian machine learning approach (</w:t>
+      </w:r>
+      <w:r>
+        <w:rPr>
+          <w:b/>
+          <w:sz w:val="24"/>
+          <w:szCs w:val="24"/>
+        </w:rPr>
+        <w:t xml:space="preserve">section </w:t>
+      </w:r>
+      <w:r>
+        <w:rPr>
+          <w:b/>
+          <w:sz w:val="24"/>
+          <w:szCs w:val="24"/>
+        </w:rPr>
+        <w:t>2</w:t>
+      </w:r>
+      <w:r>
+        <w:rPr>
+          <w:sz w:val="24"/>
+          <w:szCs w:val="24"/>
+        </w:rPr>
+        <w:t xml:space="preserve">) to classify </w:t>
+      </w:r>
+      <w:r>
+        <w:rPr>
+          <w:sz w:val="24"/>
+          <w:szCs w:val="24"/>
+        </w:rPr>
+        <w:t>features extracted from</w:t>
       </w:r>
       <w:r>
         <w:rPr>
@@ -192,7 +208,7 @@
           <w:sz w:val="24"/>
           <w:szCs w:val="24"/>
         </w:rPr>
-        <w:t>book</w:t>
+        <w:t>books</w:t>
       </w:r>
       <w:r>
         <w:rPr>
@@ -203,17 +219,122 @@
       </w:r>
       <w:r>
         <w:rPr>
-          <w:sz w:val="24"/>
-          <w:szCs w:val="24"/>
-        </w:rPr>
-        <w:t xml:space="preserve">our </w:t>
-      </w:r>
-      <w:r>
-        <w:rPr>
-          <w:sz w:val="24"/>
-          <w:szCs w:val="24"/>
-        </w:rPr>
-        <w:t>training example)</w:t>
+          <w:b/>
+          <w:sz w:val="24"/>
+          <w:szCs w:val="24"/>
+        </w:rPr>
+        <w:t>section 3</w:t>
+      </w:r>
+      <w:r>
+        <w:rPr>
+          <w:sz w:val="24"/>
+          <w:szCs w:val="24"/>
+        </w:rPr>
+        <w:t>).</w:t>
+      </w:r>
+      <w:r>
+        <w:rPr>
+          <w:sz w:val="24"/>
+          <w:szCs w:val="24"/>
+        </w:rPr>
+        <w:t xml:space="preserve"> Document conventions will be the</w:t>
+      </w:r>
+      <w:r>
+        <w:rPr>
+          <w:sz w:val="24"/>
+          <w:szCs w:val="24"/>
+        </w:rPr>
+        <w:t xml:space="preserve"> following: u</w:t>
+      </w:r>
+      <w:r>
+        <w:rPr>
+          <w:sz w:val="24"/>
+          <w:szCs w:val="24"/>
+        </w:rPr>
+        <w:t xml:space="preserve">se of “we” and “our” when indicating individual work, as well as NLTK to abbreviate the Natural Language Toolkit (see </w:t>
+      </w:r>
+      <w:r>
+        <w:rPr>
+          <w:b/>
+          <w:sz w:val="24"/>
+          <w:szCs w:val="24"/>
+        </w:rPr>
+        <w:t>Appendix III: References</w:t>
+      </w:r>
+      <w:r>
+        <w:rPr>
+          <w:sz w:val="24"/>
+          <w:szCs w:val="24"/>
+        </w:rPr>
+        <w:t>).</w:t>
+      </w:r>
+      <w:r>
+        <w:rPr>
+          <w:sz w:val="24"/>
+          <w:szCs w:val="24"/>
+        </w:rPr>
+        <w:t xml:space="preserve"> </w:t>
+      </w:r>
+    </w:p>
+    <w:p>
+      <w:pPr>
+        <w:rPr>
+          <w:sz w:val="24"/>
+          <w:szCs w:val="24"/>
+        </w:rPr>
+      </w:pPr>
+      <w:r>
+        <w:rPr>
+          <w:sz w:val="24"/>
+          <w:szCs w:val="24"/>
+        </w:rPr>
+        <w:t xml:space="preserve">The Python programs that </w:t>
+      </w:r>
+      <w:r>
+        <w:rPr>
+          <w:sz w:val="24"/>
+          <w:szCs w:val="24"/>
+        </w:rPr>
+        <w:t>implement and accomplish</w:t>
+      </w:r>
+      <w:r>
+        <w:rPr>
+          <w:sz w:val="24"/>
+          <w:szCs w:val="24"/>
+        </w:rPr>
+        <w:t xml:space="preserve"> the classification are described in </w:t>
+      </w:r>
+      <w:r>
+        <w:rPr>
+          <w:b/>
+          <w:sz w:val="24"/>
+          <w:szCs w:val="24"/>
+        </w:rPr>
+        <w:t>section 4</w:t>
+      </w:r>
+      <w:r>
+        <w:rPr>
+          <w:sz w:val="24"/>
+          <w:szCs w:val="24"/>
+        </w:rPr>
+        <w:t>, and an evaluation of their performance is discu</w:t>
+      </w:r>
+      <w:bookmarkStart w:id="0" w:name="_GoBack"/>
+      <w:bookmarkEnd w:id="0"/>
+      <w:r>
+        <w:rPr>
+          <w:sz w:val="24"/>
+          <w:szCs w:val="24"/>
+        </w:rPr>
+        <w:t xml:space="preserve">ssed in </w:t>
+      </w:r>
+      <w:r>
+        <w:rPr>
+          <w:b/>
+          <w:sz w:val="24"/>
+          <w:szCs w:val="24"/>
+        </w:rPr>
+        <w:t>section 5</w:t>
       </w:r>
       <w:r>
         <w:rPr>
@@ -221,6 +342,173 @@
           <w:szCs w:val="24"/>
         </w:rPr>
         <w:t xml:space="preserve">. </w:t>
+      </w:r>
+      <w:r>
+        <w:rPr>
+          <w:sz w:val="24"/>
+          <w:szCs w:val="24"/>
+        </w:rPr>
+        <w:t xml:space="preserve">See </w:t>
+      </w:r>
+      <w:r>
+        <w:rPr>
+          <w:b/>
+          <w:sz w:val="24"/>
+          <w:szCs w:val="24"/>
+        </w:rPr>
+        <w:t>Appendix I: Systems Diagram</w:t>
+      </w:r>
+      <w:r>
+        <w:rPr>
+          <w:sz w:val="24"/>
+          <w:szCs w:val="24"/>
+        </w:rPr>
+        <w:t xml:space="preserve"> for a block diagram of the initial classifier training and classifier testing programs; </w:t>
+      </w:r>
+      <w:r>
+        <w:rPr>
+          <w:b/>
+          <w:sz w:val="24"/>
+          <w:szCs w:val="24"/>
+        </w:rPr>
+        <w:t>Appendix II: Directory Structure</w:t>
+      </w:r>
+      <w:r>
+        <w:rPr>
+          <w:sz w:val="24"/>
+          <w:szCs w:val="24"/>
+        </w:rPr>
+        <w:t xml:space="preserve"> for the project directory tree;</w:t>
+      </w:r>
+      <w:r>
+        <w:rPr>
+          <w:sz w:val="24"/>
+          <w:szCs w:val="24"/>
+        </w:rPr>
+        <w:t xml:space="preserve"> </w:t>
+      </w:r>
+      <w:r>
+        <w:rPr>
+          <w:b/>
+          <w:sz w:val="24"/>
+          <w:szCs w:val="24"/>
+        </w:rPr>
+        <w:t>Appendix III</w:t>
+      </w:r>
+      <w:r>
+        <w:rPr>
+          <w:sz w:val="24"/>
+          <w:szCs w:val="24"/>
+        </w:rPr>
+        <w:t xml:space="preserve"> for references and a </w:t>
+      </w:r>
+      <w:r>
+        <w:rPr>
+          <w:sz w:val="24"/>
+          <w:szCs w:val="24"/>
+        </w:rPr>
+        <w:t>link to the project</w:t>
+      </w:r>
+      <w:r>
+        <w:rPr>
+          <w:sz w:val="24"/>
+          <w:szCs w:val="24"/>
+        </w:rPr>
+        <w:t>’s</w:t>
+      </w:r>
+      <w:r>
+        <w:rPr>
+          <w:sz w:val="24"/>
+          <w:szCs w:val="24"/>
+        </w:rPr>
+        <w:t xml:space="preserve"> </w:t>
+      </w:r>
+      <w:r>
+        <w:rPr>
+          <w:sz w:val="24"/>
+          <w:szCs w:val="24"/>
+        </w:rPr>
+        <w:t xml:space="preserve">GitHub </w:t>
+      </w:r>
+      <w:r>
+        <w:rPr>
+          <w:sz w:val="24"/>
+          <w:szCs w:val="24"/>
+        </w:rPr>
+        <w:t>repository</w:t>
+      </w:r>
+      <w:r>
+        <w:rPr>
+          <w:sz w:val="24"/>
+          <w:szCs w:val="24"/>
+        </w:rPr>
+        <w:t>;</w:t>
+      </w:r>
+      <w:r>
+        <w:rPr>
+          <w:sz w:val="24"/>
+          <w:szCs w:val="24"/>
+        </w:rPr>
+        <w:t xml:space="preserve"> </w:t>
+      </w:r>
+      <w:r>
+        <w:rPr>
+          <w:b/>
+          <w:sz w:val="24"/>
+          <w:szCs w:val="24"/>
+        </w:rPr>
+        <w:t>Appendix IV</w:t>
+      </w:r>
+      <w:r>
+        <w:rPr>
+          <w:b/>
+          <w:sz w:val="24"/>
+          <w:szCs w:val="24"/>
+        </w:rPr>
+        <w:t>: Source Code</w:t>
+      </w:r>
+      <w:r>
+        <w:rPr>
+          <w:sz w:val="24"/>
+          <w:szCs w:val="24"/>
+        </w:rPr>
+        <w:t xml:space="preserve"> </w:t>
+      </w:r>
+      <w:r>
+        <w:rPr>
+          <w:sz w:val="24"/>
+          <w:szCs w:val="24"/>
+        </w:rPr>
+        <w:t xml:space="preserve">for </w:t>
+      </w:r>
+      <w:r>
+        <w:rPr>
+          <w:sz w:val="24"/>
+          <w:szCs w:val="24"/>
+        </w:rPr>
+        <w:t>all</w:t>
+      </w:r>
+      <w:r>
+        <w:rPr>
+          <w:sz w:val="24"/>
+          <w:szCs w:val="24"/>
+        </w:rPr>
+        <w:t xml:space="preserve"> the project’s Python source code; and </w:t>
+      </w:r>
+      <w:r>
+        <w:rPr>
+          <w:b/>
+          <w:sz w:val="24"/>
+          <w:szCs w:val="24"/>
+        </w:rPr>
+        <w:t xml:space="preserve">Appendix V: Project Proposal </w:t>
+      </w:r>
+      <w:r>
+        <w:rPr>
+          <w:sz w:val="24"/>
+          <w:szCs w:val="24"/>
+        </w:rPr>
+        <w:t xml:space="preserve">for the proposal for this project. </w:t>
       </w:r>
     </w:p>
     <w:p>
@@ -237,127 +525,170 @@
           <w:sz w:val="28"/>
           <w:szCs w:val="36"/>
         </w:rPr>
-        <w:t>2. Corpus:</w:t>
-      </w:r>
-    </w:p>
-    <w:p>
-      <w:pPr>
-        <w:rPr>
-          <w:sz w:val="24"/>
-          <w:szCs w:val="24"/>
-        </w:rPr>
-      </w:pPr>
-      <w:r>
-        <w:rPr>
-          <w:sz w:val="24"/>
-          <w:szCs w:val="24"/>
-        </w:rPr>
-        <w:t>We</w:t>
-      </w:r>
-      <w:r>
-        <w:rPr>
-          <w:sz w:val="24"/>
-          <w:szCs w:val="24"/>
-        </w:rPr>
-        <w:t xml:space="preserve"> have a library of over 200 science fiction and fantasy eBooks and have organized them </w:t>
-      </w:r>
-      <w:r>
-        <w:rPr>
-          <w:sz w:val="24"/>
-          <w:szCs w:val="24"/>
-        </w:rPr>
-        <w:t>by</w:t>
-      </w:r>
-      <w:r>
-        <w:rPr>
-          <w:sz w:val="24"/>
-          <w:szCs w:val="24"/>
-        </w:rPr>
-        <w:t xml:space="preserve"> genre (</w:t>
-      </w:r>
-      <w:r>
-        <w:rPr>
-          <w:sz w:val="24"/>
-          <w:szCs w:val="24"/>
-        </w:rPr>
-        <w:t>at least 110</w:t>
-      </w:r>
-      <w:r>
-        <w:rPr>
-          <w:sz w:val="24"/>
-          <w:szCs w:val="24"/>
-        </w:rPr>
-        <w:t xml:space="preserve"> of</w:t>
-      </w:r>
-      <w:r>
-        <w:rPr>
-          <w:sz w:val="24"/>
-          <w:szCs w:val="24"/>
-        </w:rPr>
-        <w:t xml:space="preserve"> each) and converted them into</w:t>
-      </w:r>
-      <w:r>
-        <w:rPr>
-          <w:sz w:val="24"/>
-          <w:szCs w:val="24"/>
-        </w:rPr>
-        <w:t xml:space="preserve"> utf-8 formatted</w:t>
-      </w:r>
-      <w:r>
-        <w:rPr>
-          <w:sz w:val="24"/>
-          <w:szCs w:val="24"/>
-        </w:rPr>
-        <w:t xml:space="preserve"> .txt files to ease </w:t>
-      </w:r>
-      <w:r>
-        <w:rPr>
-          <w:sz w:val="24"/>
-          <w:szCs w:val="24"/>
-        </w:rPr>
-        <w:t>preprocessing</w:t>
-      </w:r>
-      <w:r>
-        <w:rPr>
-          <w:sz w:val="24"/>
-          <w:szCs w:val="24"/>
+        <w:t>2</w:t>
+      </w:r>
+      <w:r>
+        <w:rPr>
+          <w:b/>
+          <w:sz w:val="28"/>
+          <w:szCs w:val="36"/>
         </w:rPr>
         <w:t xml:space="preserve">. </w:t>
       </w:r>
       <w:r>
         <w:rPr>
-          <w:sz w:val="24"/>
-          <w:szCs w:val="24"/>
-        </w:rPr>
-        <w:t xml:space="preserve">We will use 100 </w:t>
-      </w:r>
-      <w:r>
-        <w:rPr>
-          <w:sz w:val="24"/>
-          <w:szCs w:val="24"/>
-        </w:rPr>
-        <w:t xml:space="preserve">of each genre </w:t>
-      </w:r>
-      <w:r>
-        <w:rPr>
-          <w:sz w:val="24"/>
-          <w:szCs w:val="24"/>
-        </w:rPr>
-        <w:t xml:space="preserve">for training </w:t>
-      </w:r>
-      <w:r>
-        <w:rPr>
-          <w:sz w:val="24"/>
-          <w:szCs w:val="24"/>
-        </w:rPr>
-        <w:t>and an additional 10 (10%) from each genre</w:t>
-      </w:r>
-      <w:r>
-        <w:rPr>
-          <w:sz w:val="24"/>
-          <w:szCs w:val="24"/>
-        </w:rPr>
-        <w:t xml:space="preserve"> for testing. </w:t>
+          <w:b/>
+          <w:sz w:val="28"/>
+          <w:szCs w:val="36"/>
+        </w:rPr>
+        <w:t>Method</w:t>
+      </w:r>
+      <w:r>
+        <w:rPr>
+          <w:b/>
+          <w:sz w:val="28"/>
+          <w:szCs w:val="36"/>
+        </w:rPr>
+        <w:t>:</w:t>
+      </w:r>
+      <w:r>
+        <w:rPr>
+          <w:b/>
+          <w:sz w:val="28"/>
+          <w:szCs w:val="36"/>
+        </w:rPr>
+        <w:t xml:space="preserve"> Naive Bayesian Inference</w:t>
+      </w:r>
+    </w:p>
+    <w:p>
+      <w:pPr>
+        <w:rPr>
+          <w:sz w:val="24"/>
+          <w:szCs w:val="24"/>
+        </w:rPr>
+      </w:pPr>
+      <w:r>
+        <w:rPr>
+          <w:sz w:val="24"/>
+          <w:szCs w:val="24"/>
+        </w:rPr>
+        <w:t>NLTK’s</w:t>
+      </w:r>
+      <w:r>
+        <w:rPr>
+          <w:sz w:val="24"/>
+          <w:szCs w:val="24"/>
+        </w:rPr>
+        <w:t xml:space="preserve"> </w:t>
+      </w:r>
+      <w:r>
+        <w:rPr>
+          <w:i/>
+          <w:sz w:val="24"/>
+          <w:szCs w:val="24"/>
+        </w:rPr>
+        <w:t>NiaveBayesClassifier</w:t>
+      </w:r>
+      <w:r>
+        <w:rPr>
+          <w:sz w:val="24"/>
+          <w:szCs w:val="24"/>
+        </w:rPr>
+        <w:t xml:space="preserve"> class will be used </w:t>
+      </w:r>
+      <w:r>
+        <w:rPr>
+          <w:sz w:val="24"/>
+          <w:szCs w:val="24"/>
+        </w:rPr>
+        <w:t>to represent the classifier. The classifier is trained on features of book words and corresponding genres, as described in the next section. After training, the classifier can classify books or text snippets that it has never seen before into genres with great accuracy</w:t>
+      </w:r>
+      <w:r>
+        <w:rPr>
+          <w:sz w:val="24"/>
+          <w:szCs w:val="24"/>
+        </w:rPr>
+        <w:t>.</w:t>
+      </w:r>
+    </w:p>
+    <w:p>
+      <w:pPr>
+        <w:rPr>
+          <w:sz w:val="24"/>
+          <w:szCs w:val="24"/>
+        </w:rPr>
+      </w:pPr>
+      <w:r>
+        <w:rPr>
+          <w:sz w:val="24"/>
+          <w:szCs w:val="24"/>
+        </w:rPr>
+        <w:t xml:space="preserve">The </w:t>
+      </w:r>
+      <w:r>
+        <w:rPr>
+          <w:i/>
+          <w:sz w:val="24"/>
+          <w:szCs w:val="24"/>
+        </w:rPr>
+        <w:t>NiaveBayesClassifier</w:t>
+      </w:r>
+      <w:r>
+        <w:rPr>
+          <w:i/>
+          <w:sz w:val="24"/>
+          <w:szCs w:val="24"/>
+        </w:rPr>
+        <w:t xml:space="preserve"> </w:t>
+      </w:r>
+      <w:r>
+        <w:rPr>
+          <w:sz w:val="24"/>
+          <w:szCs w:val="24"/>
+        </w:rPr>
+        <w:t>class works by finding the prior probabilities of each word,</w:t>
+      </w:r>
+      <w:r>
+        <w:rPr>
+          <w:sz w:val="24"/>
+          <w:szCs w:val="24"/>
+        </w:rPr>
+        <w:t xml:space="preserve"> given that it belongs to</w:t>
+      </w:r>
+      <w:r>
+        <w:rPr>
+          <w:sz w:val="24"/>
+          <w:szCs w:val="24"/>
+        </w:rPr>
+        <w:t xml:space="preserve"> one of two genre</w:t>
+      </w:r>
+      <w:r>
+        <w:rPr>
+          <w:sz w:val="24"/>
+          <w:szCs w:val="24"/>
+        </w:rPr>
+        <w:t>s, and then performing</w:t>
+      </w:r>
+      <w:r>
+        <w:rPr>
+          <w:sz w:val="24"/>
+          <w:szCs w:val="24"/>
+        </w:rPr>
+        <w:t xml:space="preserve"> Bayes F</w:t>
+      </w:r>
+      <w:r>
+        <w:rPr>
+          <w:sz w:val="24"/>
+          <w:szCs w:val="24"/>
+        </w:rPr>
+        <w:t>ormula on each set of word-given-genre</w:t>
+      </w:r>
+      <w:r>
+        <w:rPr>
+          <w:sz w:val="24"/>
+          <w:szCs w:val="24"/>
+        </w:rPr>
+        <w:t xml:space="preserve"> to find the posterior probability of one of the two genres given that a certain word occurs. The machine learning inference is made when the maximum posterior probabilities are applied to a new set of words and the genre with the highest percent of posterior probabilities is selected, thus classifying the book with its (hopefully) correct genre. </w:t>
       </w:r>
     </w:p>
     <w:p>
@@ -374,327 +705,147 @@
           <w:sz w:val="28"/>
           <w:szCs w:val="28"/>
         </w:rPr>
-        <w:t>3. External Corpora:</w:t>
-      </w:r>
-    </w:p>
-    <w:p>
-      <w:pPr>
-        <w:rPr>
-          <w:sz w:val="24"/>
-          <w:szCs w:val="24"/>
-        </w:rPr>
-      </w:pPr>
-      <w:r>
-        <w:rPr>
-          <w:sz w:val="24"/>
-          <w:szCs w:val="24"/>
-        </w:rPr>
-        <w:t>We will</w:t>
-      </w:r>
-      <w:r>
-        <w:rPr>
-          <w:sz w:val="24"/>
-          <w:szCs w:val="24"/>
-        </w:rPr>
-        <w:t xml:space="preserve"> be using </w:t>
-      </w:r>
-      <w:r>
-        <w:rPr>
-          <w:sz w:val="24"/>
-          <w:szCs w:val="24"/>
-        </w:rPr>
-        <w:t xml:space="preserve">the </w:t>
-      </w:r>
-      <w:r>
-        <w:rPr>
-          <w:sz w:val="24"/>
-          <w:szCs w:val="24"/>
-        </w:rPr>
-        <w:t xml:space="preserve">NLTK corpus of common English stop words for cleaning </w:t>
-      </w:r>
-      <w:r>
-        <w:rPr>
-          <w:sz w:val="24"/>
-          <w:szCs w:val="24"/>
-        </w:rPr>
-        <w:t xml:space="preserve">the </w:t>
-      </w:r>
-      <w:r>
-        <w:rPr>
-          <w:sz w:val="24"/>
-          <w:szCs w:val="24"/>
-        </w:rPr>
-        <w:t>d</w:t>
-      </w:r>
-      <w:r>
-        <w:rPr>
-          <w:sz w:val="24"/>
-          <w:szCs w:val="24"/>
-        </w:rPr>
-        <w:t>ata in the preprocessing phase.</w:t>
-      </w:r>
-    </w:p>
-    <w:p>
-      <w:pPr>
+        <w:t>3</w:t>
+      </w:r>
+      <w:r>
         <w:rPr>
           <w:b/>
           <w:sz w:val="28"/>
-          <w:szCs w:val="36"/>
-        </w:rPr>
-      </w:pPr>
+          <w:szCs w:val="28"/>
+        </w:rPr>
+        <w:t xml:space="preserve">. </w:t>
+      </w:r>
       <w:r>
         <w:rPr>
           <w:b/>
           <w:sz w:val="28"/>
-          <w:szCs w:val="36"/>
-        </w:rPr>
-        <w:t>3. Architecture:</w:t>
-      </w:r>
-    </w:p>
-    <w:p>
-      <w:pPr>
-        <w:rPr>
-          <w:sz w:val="24"/>
-          <w:szCs w:val="24"/>
-        </w:rPr>
-      </w:pPr>
-      <w:r>
-        <w:rPr>
-          <w:sz w:val="24"/>
-          <w:szCs w:val="24"/>
-        </w:rPr>
-        <w:t xml:space="preserve">The project </w:t>
-      </w:r>
-      <w:r>
-        <w:rPr>
-          <w:sz w:val="24"/>
-          <w:szCs w:val="24"/>
-        </w:rPr>
-        <w:t>will be implemented in Python 3.6.1 and use the following standard li</w:t>
-      </w:r>
-      <w:r>
-        <w:rPr>
-          <w:sz w:val="24"/>
-          <w:szCs w:val="24"/>
-        </w:rPr>
-        <w:t xml:space="preserve">braries: os, tkinter, </w:t>
-      </w:r>
-      <w:r>
-        <w:rPr>
-          <w:sz w:val="24"/>
-          <w:szCs w:val="24"/>
-        </w:rPr>
-        <w:t xml:space="preserve">random, and time. </w:t>
-      </w:r>
-      <w:r>
-        <w:rPr>
-          <w:sz w:val="24"/>
-          <w:szCs w:val="24"/>
-        </w:rPr>
-        <w:t>The appendixes located at the end of the doc</w:t>
-      </w:r>
-      <w:r>
-        <w:rPr>
-          <w:sz w:val="24"/>
-          <w:szCs w:val="24"/>
-        </w:rPr>
-        <w:t xml:space="preserve">ument provide the projects implementation. </w:t>
-      </w:r>
-      <w:r>
-        <w:rPr>
-          <w:sz w:val="24"/>
-          <w:szCs w:val="24"/>
-        </w:rPr>
-        <w:t xml:space="preserve">See </w:t>
-      </w:r>
-      <w:r>
-        <w:rPr>
-          <w:sz w:val="24"/>
-          <w:szCs w:val="24"/>
-        </w:rPr>
-        <w:t>Appendix I: System</w:t>
-      </w:r>
-      <w:r>
-        <w:rPr>
-          <w:sz w:val="24"/>
-          <w:szCs w:val="24"/>
-        </w:rPr>
-        <w:t>s</w:t>
-      </w:r>
-      <w:r>
-        <w:rPr>
-          <w:sz w:val="24"/>
-          <w:szCs w:val="24"/>
-        </w:rPr>
-        <w:t xml:space="preserve"> Diagr</w:t>
-      </w:r>
-      <w:r>
-        <w:rPr>
-          <w:sz w:val="24"/>
-          <w:szCs w:val="24"/>
-        </w:rPr>
-        <w:t>am</w:t>
-      </w:r>
-      <w:r>
-        <w:rPr>
-          <w:sz w:val="24"/>
-          <w:szCs w:val="24"/>
-        </w:rPr>
-        <w:t xml:space="preserve"> </w:t>
-      </w:r>
-      <w:r>
-        <w:rPr>
-          <w:sz w:val="24"/>
-          <w:szCs w:val="24"/>
-        </w:rPr>
-        <w:t xml:space="preserve">for </w:t>
-      </w:r>
-      <w:r>
-        <w:rPr>
-          <w:sz w:val="24"/>
-          <w:szCs w:val="24"/>
-        </w:rPr>
-        <w:t>a block</w:t>
-      </w:r>
-      <w:r>
-        <w:rPr>
-          <w:sz w:val="24"/>
-          <w:szCs w:val="24"/>
-        </w:rPr>
-        <w:t xml:space="preserve"> diagram</w:t>
-      </w:r>
-      <w:r>
-        <w:rPr>
-          <w:sz w:val="24"/>
-          <w:szCs w:val="24"/>
-        </w:rPr>
-        <w:t xml:space="preserve"> of the initial </w:t>
-      </w:r>
-      <w:r>
-        <w:rPr>
-          <w:sz w:val="24"/>
-          <w:szCs w:val="24"/>
-        </w:rPr>
-        <w:t xml:space="preserve">classifier </w:t>
-      </w:r>
-      <w:r>
-        <w:rPr>
-          <w:sz w:val="24"/>
-          <w:szCs w:val="24"/>
-        </w:rPr>
-        <w:t>training an</w:t>
-      </w:r>
-      <w:r>
-        <w:rPr>
-          <w:sz w:val="24"/>
-          <w:szCs w:val="24"/>
-        </w:rPr>
-        <w:t>d classifier testing programs;</w:t>
-      </w:r>
-      <w:r>
-        <w:rPr>
-          <w:sz w:val="24"/>
-          <w:szCs w:val="24"/>
-        </w:rPr>
-        <w:t xml:space="preserve"> </w:t>
-      </w:r>
-      <w:r>
-        <w:rPr>
-          <w:sz w:val="24"/>
-          <w:szCs w:val="24"/>
-        </w:rPr>
-        <w:t>Appendix II:</w:t>
-      </w:r>
-      <w:r>
-        <w:rPr>
-          <w:sz w:val="24"/>
-          <w:szCs w:val="24"/>
-        </w:rPr>
-        <w:t xml:space="preserve"> Directory Structure for the</w:t>
-      </w:r>
-      <w:r>
-        <w:rPr>
-          <w:sz w:val="24"/>
-          <w:szCs w:val="24"/>
-        </w:rPr>
-        <w:t xml:space="preserve"> project</w:t>
-      </w:r>
-      <w:r>
-        <w:rPr>
-          <w:sz w:val="24"/>
-          <w:szCs w:val="24"/>
-        </w:rPr>
-        <w:t xml:space="preserve"> directory </w:t>
-      </w:r>
-      <w:r>
-        <w:rPr>
-          <w:sz w:val="24"/>
-          <w:szCs w:val="24"/>
-        </w:rPr>
-        <w:t>tree</w:t>
-      </w:r>
-      <w:r>
-        <w:rPr>
-          <w:sz w:val="24"/>
-          <w:szCs w:val="24"/>
-        </w:rPr>
-        <w:t>;</w:t>
-      </w:r>
-      <w:r>
-        <w:rPr>
-          <w:sz w:val="24"/>
-          <w:szCs w:val="24"/>
-        </w:rPr>
-        <w:t xml:space="preserve"> and Appendix III:</w:t>
-      </w:r>
-      <w:r>
-        <w:rPr>
-          <w:sz w:val="24"/>
-          <w:szCs w:val="24"/>
-        </w:rPr>
-        <w:t xml:space="preserve"> Source Code</w:t>
-      </w:r>
-      <w:r>
-        <w:rPr>
-          <w:sz w:val="24"/>
-          <w:szCs w:val="24"/>
-        </w:rPr>
-        <w:t xml:space="preserve"> for the </w:t>
-      </w:r>
-      <w:r>
-        <w:rPr>
-          <w:sz w:val="24"/>
-          <w:szCs w:val="24"/>
-        </w:rPr>
-        <w:t>project</w:t>
-      </w:r>
-      <w:r>
-        <w:rPr>
-          <w:sz w:val="24"/>
-          <w:szCs w:val="24"/>
-        </w:rPr>
-        <w:t xml:space="preserve"> </w:t>
-      </w:r>
-      <w:r>
-        <w:rPr>
-          <w:sz w:val="24"/>
-          <w:szCs w:val="24"/>
-        </w:rPr>
-        <w:t>source code</w:t>
-      </w:r>
-      <w:r>
-        <w:rPr>
-          <w:sz w:val="24"/>
-          <w:szCs w:val="24"/>
-        </w:rPr>
-        <w:t>.</w:t>
-      </w:r>
-      <w:r>
-        <w:rPr>
-          <w:sz w:val="24"/>
-          <w:szCs w:val="24"/>
-        </w:rPr>
-        <w:t xml:space="preserve">  </w:t>
+          <w:szCs w:val="28"/>
+        </w:rPr>
+        <w:t>Data Processing: Word Occurrences in Books by Genre</w:t>
+      </w:r>
+    </w:p>
+    <w:p>
+      <w:pPr>
+        <w:rPr>
+          <w:sz w:val="24"/>
+          <w:szCs w:val="24"/>
+        </w:rPr>
+      </w:pPr>
+      <w:r>
+        <w:rPr>
+          <w:sz w:val="24"/>
+          <w:szCs w:val="24"/>
+        </w:rPr>
+        <w:t>We consider books to be our examples from which features will be extracted. Features are extracted from books represented as text files in the project folder (</w:t>
+      </w:r>
+      <w:r>
+        <w:rPr>
+          <w:b/>
+          <w:sz w:val="24"/>
+          <w:szCs w:val="24"/>
+        </w:rPr>
+        <w:t>see Appendix II</w:t>
+      </w:r>
+      <w:r>
+        <w:rPr>
+          <w:sz w:val="24"/>
+          <w:szCs w:val="24"/>
+        </w:rPr>
+        <w:t>), and are word</w:t>
+      </w:r>
+      <w:r>
+        <w:rPr>
+          <w:sz w:val="24"/>
+          <w:szCs w:val="24"/>
+        </w:rPr>
+        <w:t xml:space="preserve"> occurrences (occurs or doesn’t occur) among the 2000 most frequent</w:t>
+      </w:r>
+      <w:r>
+        <w:rPr>
+          <w:sz w:val="24"/>
+          <w:szCs w:val="24"/>
+        </w:rPr>
+        <w:t xml:space="preserve">ly occurring words in each book. We </w:t>
+      </w:r>
+      <w:r>
+        <w:rPr>
+          <w:sz w:val="24"/>
+          <w:szCs w:val="24"/>
+        </w:rPr>
+        <w:t>have a library of over 200 science fiction and fantasy eBooks and have organized them by genre (at least 110 of each) and converted them into utf-8 formatted .txt files to ease preprocessing. We use 100 of each genre for training the Na</w:t>
+      </w:r>
+      <w:r>
+        <w:rPr>
+          <w:sz w:val="24"/>
+          <w:szCs w:val="24"/>
+        </w:rPr>
+        <w:t>i</w:t>
+      </w:r>
+      <w:r>
+        <w:rPr>
+          <w:sz w:val="24"/>
+          <w:szCs w:val="24"/>
+        </w:rPr>
+        <w:t>ve</w:t>
+      </w:r>
+      <w:r>
+        <w:rPr>
+          <w:sz w:val="24"/>
+          <w:szCs w:val="24"/>
+        </w:rPr>
+        <w:t xml:space="preserve"> Bayesian Classifier as described </w:t>
+      </w:r>
+      <w:r>
+        <w:rPr>
+          <w:sz w:val="24"/>
+          <w:szCs w:val="24"/>
+        </w:rPr>
+        <w:lastRenderedPageBreak/>
+        <w:t xml:space="preserve">in </w:t>
+      </w:r>
+      <w:r>
+        <w:rPr>
+          <w:b/>
+          <w:sz w:val="24"/>
+          <w:szCs w:val="24"/>
+        </w:rPr>
+        <w:t>section 2</w:t>
+      </w:r>
+      <w:r>
+        <w:rPr>
+          <w:sz w:val="24"/>
+          <w:szCs w:val="24"/>
+        </w:rPr>
+        <w:t>, and have set aside a</w:t>
+      </w:r>
+      <w:r>
+        <w:rPr>
+          <w:sz w:val="24"/>
+          <w:szCs w:val="24"/>
+        </w:rPr>
+        <w:t>n additional 10 (10%) from each genre for testing</w:t>
+      </w:r>
+      <w:r>
+        <w:rPr>
+          <w:sz w:val="24"/>
+          <w:szCs w:val="24"/>
+        </w:rPr>
+        <w:t xml:space="preserve"> performance, which will be elaborated on in </w:t>
+      </w:r>
+      <w:r>
+        <w:rPr>
+          <w:b/>
+          <w:sz w:val="24"/>
+          <w:szCs w:val="24"/>
+        </w:rPr>
+        <w:t>section 5</w:t>
+      </w:r>
+      <w:r>
+        <w:rPr>
+          <w:sz w:val="24"/>
+          <w:szCs w:val="24"/>
+        </w:rPr>
+        <w:t xml:space="preserve">. </w:t>
       </w:r>
     </w:p>
     <w:p>
@@ -711,7 +862,7 @@
           <w:sz w:val="28"/>
           <w:szCs w:val="24"/>
         </w:rPr>
-        <w:t xml:space="preserve">4. </w:t>
+        <w:t>4</w:t>
       </w:r>
       <w:r>
         <w:rPr>
@@ -719,8 +870,24 @@
           <w:sz w:val="28"/>
           <w:szCs w:val="24"/>
         </w:rPr>
+        <w:t xml:space="preserve">. </w:t>
+      </w:r>
+      <w:r>
+        <w:rPr>
+          <w:b/>
+          <w:sz w:val="28"/>
+          <w:szCs w:val="24"/>
+        </w:rPr>
         <w:t>Functionality</w:t>
       </w:r>
+      <w:r>
+        <w:rPr>
+          <w:b/>
+          <w:sz w:val="28"/>
+          <w:szCs w:val="24"/>
+        </w:rPr>
+        <w:t>: Implemented in Four Python Programs</w:t>
+      </w:r>
     </w:p>
     <w:p>
       <w:pPr>
@@ -748,7 +915,21 @@
           <w:sz w:val="24"/>
           <w:szCs w:val="24"/>
         </w:rPr>
-        <w:t xml:space="preserve"> Python programs in the project are:</w:t>
+        <w:t xml:space="preserve"> Python programs </w:t>
+      </w:r>
+      <w:r>
+        <w:rPr>
+          <w:sz w:val="24"/>
+          <w:szCs w:val="24"/>
+        </w:rPr>
+        <w:t>that perform all of the project’s logic</w:t>
+      </w:r>
+      <w:r>
+        <w:rPr>
+          <w:sz w:val="24"/>
+          <w:szCs w:val="24"/>
+        </w:rPr>
+        <w:t xml:space="preserve"> are:</w:t>
       </w:r>
     </w:p>
     <w:p>
@@ -759,12 +940,14 @@
           <w:numId w:val="4"/>
         </w:numPr>
         <w:rPr>
-          <w:sz w:val="24"/>
-          <w:szCs w:val="24"/>
-        </w:rPr>
-      </w:pPr>
-      <w:r>
-        <w:rPr>
+          <w:i/>
+          <w:sz w:val="24"/>
+          <w:szCs w:val="24"/>
+        </w:rPr>
+      </w:pPr>
+      <w:r>
+        <w:rPr>
+          <w:i/>
           <w:sz w:val="24"/>
           <w:szCs w:val="24"/>
         </w:rPr>
@@ -779,12 +962,14 @@
           <w:numId w:val="4"/>
         </w:numPr>
         <w:rPr>
-          <w:sz w:val="24"/>
-          <w:szCs w:val="24"/>
-        </w:rPr>
-      </w:pPr>
-      <w:r>
-        <w:rPr>
+          <w:i/>
+          <w:sz w:val="24"/>
+          <w:szCs w:val="24"/>
+        </w:rPr>
+      </w:pPr>
+      <w:r>
+        <w:rPr>
+          <w:i/>
           <w:sz w:val="24"/>
           <w:szCs w:val="24"/>
         </w:rPr>
@@ -799,12 +984,14 @@
           <w:numId w:val="4"/>
         </w:numPr>
         <w:rPr>
-          <w:sz w:val="24"/>
-          <w:szCs w:val="24"/>
-        </w:rPr>
-      </w:pPr>
-      <w:r>
-        <w:rPr>
+          <w:i/>
+          <w:sz w:val="24"/>
+          <w:szCs w:val="24"/>
+        </w:rPr>
+      </w:pPr>
+      <w:r>
+        <w:rPr>
+          <w:i/>
           <w:sz w:val="24"/>
           <w:szCs w:val="24"/>
         </w:rPr>
@@ -819,12 +1006,14 @@
           <w:numId w:val="4"/>
         </w:numPr>
         <w:rPr>
-          <w:sz w:val="24"/>
-          <w:szCs w:val="24"/>
-        </w:rPr>
-      </w:pPr>
-      <w:r>
-        <w:rPr>
+          <w:i/>
+          <w:sz w:val="24"/>
+          <w:szCs w:val="24"/>
+        </w:rPr>
+      </w:pPr>
+      <w:r>
+        <w:rPr>
+          <w:i/>
           <w:sz w:val="24"/>
           <w:szCs w:val="24"/>
         </w:rPr>
@@ -840,10 +1029,32 @@
       </w:pPr>
       <w:r>
         <w:rPr>
-          <w:sz w:val="24"/>
-          <w:szCs w:val="24"/>
-        </w:rPr>
-        <w:t xml:space="preserve">rename_and_shuffle_books.py organizes the </w:t>
+          <w:i/>
+          <w:sz w:val="24"/>
+          <w:szCs w:val="24"/>
+        </w:rPr>
+        <w:t>rename_and_shuffle_books.py</w:t>
+      </w:r>
+      <w:r>
+        <w:rPr>
+          <w:sz w:val="24"/>
+          <w:szCs w:val="24"/>
+        </w:rPr>
+        <w:t xml:space="preserve"> organizes the</w:t>
+      </w:r>
+      <w:r>
+        <w:rPr>
+          <w:sz w:val="24"/>
+          <w:szCs w:val="24"/>
+        </w:rPr>
+        <w:t xml:space="preserve"> .txt</w:t>
+      </w:r>
+      <w:r>
+        <w:rPr>
+          <w:sz w:val="24"/>
+          <w:szCs w:val="24"/>
+        </w:rPr>
+        <w:t xml:space="preserve"> </w:t>
       </w:r>
       <w:r>
         <w:rPr>
@@ -871,13 +1082,6 @@
           <w:sz w:val="24"/>
           <w:szCs w:val="24"/>
         </w:rPr>
-        <w:t xml:space="preserve"> (.txt training datasets)</w:t>
-      </w:r>
-      <w:r>
-        <w:rPr>
-          <w:sz w:val="24"/>
-          <w:szCs w:val="24"/>
-        </w:rPr>
         <w:t xml:space="preserve"> </w:t>
       </w:r>
       <w:r>
@@ -906,7 +1110,58 @@
           <w:sz w:val="24"/>
           <w:szCs w:val="24"/>
         </w:rPr>
-        <w:t xml:space="preserve"> in their directories. It doesn’t need to be run in </w:t>
+        <w:t xml:space="preserve"> in their directories</w:t>
+      </w:r>
+      <w:r>
+        <w:rPr>
+          <w:sz w:val="24"/>
+          <w:szCs w:val="24"/>
+        </w:rPr>
+        <w:t xml:space="preserve"> </w:t>
+      </w:r>
+      <w:r>
+        <w:rPr>
+          <w:sz w:val="24"/>
+          <w:szCs w:val="24"/>
+        </w:rPr>
+        <w:t>(</w:t>
+      </w:r>
+      <w:r>
+        <w:rPr>
+          <w:b/>
+          <w:sz w:val="24"/>
+          <w:szCs w:val="24"/>
+        </w:rPr>
+        <w:t>Appendix II</w:t>
+      </w:r>
+      <w:r>
+        <w:rPr>
+          <w:b/>
+          <w:sz w:val="24"/>
+          <w:szCs w:val="24"/>
+        </w:rPr>
+        <w:t>)</w:t>
+      </w:r>
+      <w:r>
+        <w:rPr>
+          <w:sz w:val="24"/>
+          <w:szCs w:val="24"/>
+        </w:rPr>
+        <w:t xml:space="preserve">. It doesn’t need to be run </w:t>
+      </w:r>
+      <w:r>
+        <w:rPr>
+          <w:sz w:val="24"/>
+          <w:szCs w:val="24"/>
+        </w:rPr>
+        <w:t>for</w:t>
+      </w:r>
+      <w:r>
+        <w:rPr>
+          <w:sz w:val="24"/>
+          <w:szCs w:val="24"/>
+        </w:rPr>
+        <w:t xml:space="preserve"> </w:t>
       </w:r>
       <w:r>
         <w:rPr>
@@ -932,10 +1187,18 @@
       </w:pPr>
       <w:r>
         <w:rPr>
-          <w:sz w:val="24"/>
-          <w:szCs w:val="24"/>
-        </w:rPr>
-        <w:t xml:space="preserve">initial_train.py trains the Naive Bayesian classifier </w:t>
+          <w:i/>
+          <w:sz w:val="24"/>
+          <w:szCs w:val="24"/>
+        </w:rPr>
+        <w:t>initial_train.py</w:t>
+      </w:r>
+      <w:r>
+        <w:rPr>
+          <w:sz w:val="24"/>
+          <w:szCs w:val="24"/>
+        </w:rPr>
+        <w:t xml:space="preserve"> trains the Naive Bayesian classifier </w:t>
       </w:r>
       <w:r>
         <w:rPr>
@@ -961,18 +1224,40 @@
       </w:r>
       <w:r>
         <w:rPr>
-          <w:sz w:val="24"/>
-          <w:szCs w:val="24"/>
-        </w:rPr>
-        <w:t xml:space="preserve">. Execution of </w:t>
-      </w:r>
-      <w:r>
-        <w:rPr>
-          <w:sz w:val="24"/>
-          <w:szCs w:val="24"/>
-        </w:rPr>
-        <w:lastRenderedPageBreak/>
-        <w:t xml:space="preserve">initial_train.py can take upwards of five minutes depending on </w:t>
+          <w:i/>
+          <w:sz w:val="24"/>
+          <w:szCs w:val="24"/>
+        </w:rPr>
+        <w:t xml:space="preserve"> </w:t>
+      </w:r>
+      <w:r>
+        <w:rPr>
+          <w:sz w:val="24"/>
+          <w:szCs w:val="24"/>
+        </w:rPr>
+        <w:t>(</w:t>
+      </w:r>
+      <w:r>
+        <w:rPr>
+          <w:b/>
+          <w:sz w:val="24"/>
+          <w:szCs w:val="24"/>
+        </w:rPr>
+        <w:t>Appendix III</w:t>
+      </w:r>
+      <w:r>
+        <w:rPr>
+          <w:sz w:val="24"/>
+          <w:szCs w:val="24"/>
+        </w:rPr>
+        <w:t>)</w:t>
+      </w:r>
+      <w:r>
+        <w:rPr>
+          <w:sz w:val="24"/>
+          <w:szCs w:val="24"/>
+        </w:rPr>
+        <w:t xml:space="preserve">. Execution of initial_train.py can take upwards of five minutes depending on </w:t>
       </w:r>
       <w:r>
         <w:rPr>
@@ -1000,7 +1285,21 @@
           <w:sz w:val="24"/>
           <w:szCs w:val="24"/>
         </w:rPr>
-        <w:t xml:space="preserve">he project includes an already calculated classifier located in the </w:t>
+        <w:t xml:space="preserve">he project includes an already calculated </w:t>
+      </w:r>
+      <w:r>
+        <w:rPr>
+          <w:sz w:val="24"/>
+          <w:szCs w:val="24"/>
+        </w:rPr>
+        <w:t xml:space="preserve">and saved </w:t>
+      </w:r>
+      <w:r>
+        <w:rPr>
+          <w:sz w:val="24"/>
+          <w:szCs w:val="24"/>
+        </w:rPr>
+        <w:t xml:space="preserve">classifier located in the </w:t>
       </w:r>
       <w:r>
         <w:rPr>
@@ -1015,22 +1314,44 @@
           <w:sz w:val="24"/>
           <w:szCs w:val="24"/>
         </w:rPr>
-        <w:t xml:space="preserve"> directory. </w:t>
-      </w:r>
-    </w:p>
-    <w:p>
-      <w:pPr>
-        <w:rPr>
-          <w:sz w:val="24"/>
-          <w:szCs w:val="24"/>
-        </w:rPr>
-      </w:pPr>
-      <w:r>
-        <w:rPr>
-          <w:sz w:val="24"/>
-          <w:szCs w:val="24"/>
-        </w:rPr>
-        <w:t xml:space="preserve">performance_test.py </w:t>
+        <w:t xml:space="preserve"> directory</w:t>
+      </w:r>
+      <w:r>
+        <w:rPr>
+          <w:sz w:val="24"/>
+          <w:szCs w:val="24"/>
+        </w:rPr>
+        <w:t xml:space="preserve"> as a .pickle file</w:t>
+      </w:r>
+      <w:r>
+        <w:rPr>
+          <w:sz w:val="24"/>
+          <w:szCs w:val="24"/>
+        </w:rPr>
+        <w:t xml:space="preserve">. </w:t>
+      </w:r>
+    </w:p>
+    <w:p>
+      <w:pPr>
+        <w:rPr>
+          <w:sz w:val="24"/>
+          <w:szCs w:val="24"/>
+        </w:rPr>
+      </w:pPr>
+      <w:r>
+        <w:rPr>
+          <w:i/>
+          <w:sz w:val="24"/>
+          <w:szCs w:val="24"/>
+        </w:rPr>
+        <w:t>performance_test.py</w:t>
+      </w:r>
+      <w:r>
+        <w:rPr>
+          <w:sz w:val="24"/>
+          <w:szCs w:val="24"/>
+        </w:rPr>
+        <w:t xml:space="preserve"> </w:t>
       </w:r>
       <w:r>
         <w:rPr>
@@ -1080,7 +1401,7 @@
           <w:sz w:val="24"/>
           <w:szCs w:val="24"/>
         </w:rPr>
-        <w:t>7. Performance Analysis</w:t>
+        <w:t>section 5</w:t>
       </w:r>
       <w:r>
         <w:rPr>
@@ -1155,6 +1476,7 @@
       </w:pPr>
       <w:r>
         <w:rPr>
+          <w:i/>
           <w:sz w:val="24"/>
           <w:szCs w:val="24"/>
         </w:rPr>
@@ -1162,10 +1484,18 @@
       </w:r>
       <w:r>
         <w:rPr>
-          <w:sz w:val="24"/>
-          <w:szCs w:val="24"/>
-        </w:rPr>
-        <w:t>ify_new.py prompts the user to either</w:t>
+          <w:i/>
+          <w:sz w:val="24"/>
+          <w:szCs w:val="24"/>
+        </w:rPr>
+        <w:t>ify_new.py</w:t>
+      </w:r>
+      <w:r>
+        <w:rPr>
+          <w:sz w:val="24"/>
+          <w:szCs w:val="24"/>
+        </w:rPr>
+        <w:t xml:space="preserve"> prompts the user to either</w:t>
       </w:r>
       <w:r>
         <w:rPr>
@@ -1200,7 +1530,49 @@
           <w:sz w:val="24"/>
           <w:szCs w:val="24"/>
         </w:rPr>
-        <w:t xml:space="preserve"> option and following instructions, the program outputs the resulting classification (corresponding genre) and the percent accuracy that the classifier prescribed to the classification. </w:t>
+        <w:t xml:space="preserve"> option and following instructions, the program outputs the resulting classification (corresponding genre) and the percent accurac</w:t>
+      </w:r>
+      <w:r>
+        <w:rPr>
+          <w:sz w:val="24"/>
+          <w:szCs w:val="24"/>
+        </w:rPr>
+        <w:t>y that the classifier prescribes</w:t>
+      </w:r>
+      <w:r>
+        <w:rPr>
+          <w:sz w:val="24"/>
+          <w:szCs w:val="24"/>
+        </w:rPr>
+        <w:t xml:space="preserve"> to the</w:t>
+      </w:r>
+      <w:r>
+        <w:rPr>
+          <w:sz w:val="24"/>
+          <w:szCs w:val="24"/>
+        </w:rPr>
+        <w:t xml:space="preserve"> chosen</w:t>
+      </w:r>
+      <w:r>
+        <w:rPr>
+          <w:sz w:val="24"/>
+          <w:szCs w:val="24"/>
+        </w:rPr>
+        <w:t xml:space="preserve"> classification</w:t>
+      </w:r>
+      <w:r>
+        <w:rPr>
+          <w:sz w:val="24"/>
+          <w:szCs w:val="24"/>
+        </w:rPr>
+        <w:t xml:space="preserve"> (genre)</w:t>
+      </w:r>
+      <w:r>
+        <w:rPr>
+          <w:sz w:val="24"/>
+          <w:szCs w:val="24"/>
+        </w:rPr>
+        <w:t xml:space="preserve">. </w:t>
       </w:r>
     </w:p>
     <w:p>
@@ -1225,482 +1597,23 @@
           <w:sz w:val="28"/>
           <w:szCs w:val="36"/>
         </w:rPr>
-        <w:t>. API’s:</w:t>
-      </w:r>
-    </w:p>
-    <w:p>
-      <w:pPr>
-        <w:rPr>
-          <w:sz w:val="24"/>
-          <w:szCs w:val="24"/>
-        </w:rPr>
-      </w:pPr>
-      <w:r>
-        <w:rPr>
-          <w:sz w:val="24"/>
-          <w:szCs w:val="24"/>
-        </w:rPr>
-        <w:t xml:space="preserve">In addition to removing stop words, </w:t>
-      </w:r>
-      <w:r>
-        <w:rPr>
-          <w:b/>
-          <w:sz w:val="24"/>
-          <w:szCs w:val="24"/>
-        </w:rPr>
-        <w:t>NLTK’s</w:t>
-      </w:r>
-      <w:r>
-        <w:rPr>
-          <w:sz w:val="24"/>
-          <w:szCs w:val="24"/>
-        </w:rPr>
-        <w:t xml:space="preserve"> method </w:t>
-      </w:r>
-      <w:r>
-        <w:rPr>
-          <w:i/>
-          <w:sz w:val="24"/>
-          <w:szCs w:val="24"/>
-        </w:rPr>
-        <w:t>word_tokenize</w:t>
-      </w:r>
-      <w:r>
-        <w:rPr>
-          <w:sz w:val="24"/>
-          <w:szCs w:val="24"/>
-        </w:rPr>
-        <w:t xml:space="preserve"> </w:t>
-      </w:r>
-      <w:r>
-        <w:rPr>
-          <w:sz w:val="24"/>
-          <w:szCs w:val="24"/>
-        </w:rPr>
-        <w:t xml:space="preserve">is </w:t>
-      </w:r>
-      <w:r>
-        <w:rPr>
-          <w:sz w:val="24"/>
-          <w:szCs w:val="24"/>
-        </w:rPr>
-        <w:t xml:space="preserve">used to </w:t>
-      </w:r>
-      <w:r>
-        <w:rPr>
-          <w:sz w:val="24"/>
-          <w:szCs w:val="24"/>
-        </w:rPr>
-        <w:t xml:space="preserve">tokenize </w:t>
-      </w:r>
-      <w:r>
-        <w:rPr>
-          <w:sz w:val="24"/>
-          <w:szCs w:val="24"/>
-        </w:rPr>
-        <w:t xml:space="preserve">books </w:t>
-      </w:r>
-      <w:r>
-        <w:rPr>
-          <w:sz w:val="24"/>
-          <w:szCs w:val="24"/>
-        </w:rPr>
-        <w:t>and the class</w:t>
-      </w:r>
-      <w:r>
-        <w:rPr>
-          <w:sz w:val="24"/>
-          <w:szCs w:val="24"/>
-        </w:rPr>
-        <w:t xml:space="preserve"> </w:t>
-      </w:r>
-      <w:r>
-        <w:rPr>
-          <w:i/>
-          <w:sz w:val="24"/>
-          <w:szCs w:val="24"/>
-        </w:rPr>
-        <w:t>FreqDist</w:t>
-      </w:r>
-      <w:r>
-        <w:rPr>
-          <w:sz w:val="24"/>
-          <w:szCs w:val="24"/>
-        </w:rPr>
-        <w:t xml:space="preserve"> </w:t>
-      </w:r>
-      <w:r>
-        <w:rPr>
-          <w:sz w:val="24"/>
-          <w:szCs w:val="24"/>
-        </w:rPr>
-        <w:t xml:space="preserve">to </w:t>
-      </w:r>
-      <w:r>
-        <w:rPr>
-          <w:sz w:val="24"/>
-          <w:szCs w:val="24"/>
-        </w:rPr>
-        <w:t xml:space="preserve">find </w:t>
-      </w:r>
-      <w:r>
-        <w:rPr>
-          <w:sz w:val="24"/>
-          <w:szCs w:val="24"/>
-        </w:rPr>
-        <w:t xml:space="preserve">the tokenized </w:t>
-      </w:r>
-      <w:r>
-        <w:rPr>
-          <w:sz w:val="24"/>
-          <w:szCs w:val="24"/>
-        </w:rPr>
-        <w:t xml:space="preserve">word </w:t>
-      </w:r>
-      <w:r>
-        <w:rPr>
-          <w:sz w:val="24"/>
-          <w:szCs w:val="24"/>
-        </w:rPr>
-        <w:t xml:space="preserve">frequencies. </w:t>
-      </w:r>
-      <w:r>
-        <w:rPr>
-          <w:sz w:val="24"/>
-          <w:szCs w:val="24"/>
-        </w:rPr>
-        <w:t xml:space="preserve">The </w:t>
-      </w:r>
-      <w:r>
-        <w:rPr>
-          <w:b/>
-          <w:sz w:val="24"/>
-          <w:szCs w:val="24"/>
-        </w:rPr>
-        <w:t>Pickle</w:t>
-      </w:r>
-      <w:r>
-        <w:rPr>
-          <w:sz w:val="24"/>
-          <w:szCs w:val="24"/>
-        </w:rPr>
-        <w:t xml:space="preserve"> module </w:t>
-      </w:r>
-      <w:r>
-        <w:rPr>
-          <w:sz w:val="24"/>
-          <w:szCs w:val="24"/>
-        </w:rPr>
-        <w:t xml:space="preserve">is </w:t>
-      </w:r>
-      <w:r>
-        <w:rPr>
-          <w:sz w:val="24"/>
-          <w:szCs w:val="24"/>
-        </w:rPr>
-        <w:t xml:space="preserve">used </w:t>
-      </w:r>
-      <w:r>
-        <w:rPr>
-          <w:sz w:val="24"/>
-          <w:szCs w:val="24"/>
-        </w:rPr>
-        <w:t>to save Python objects in memory into to a b</w:t>
-      </w:r>
-      <w:r>
-        <w:rPr>
-          <w:sz w:val="24"/>
-          <w:szCs w:val="24"/>
-        </w:rPr>
-        <w:t xml:space="preserve">inary </w:t>
-      </w:r>
-      <w:r>
-        <w:rPr>
-          <w:sz w:val="24"/>
-          <w:szCs w:val="24"/>
-        </w:rPr>
-        <w:t>formatted file with the extension “.</w:t>
-      </w:r>
-      <w:r>
-        <w:rPr>
-          <w:sz w:val="24"/>
-          <w:szCs w:val="24"/>
-        </w:rPr>
-        <w:t>pickle</w:t>
-      </w:r>
-      <w:r>
-        <w:rPr>
-          <w:sz w:val="24"/>
-          <w:szCs w:val="24"/>
-        </w:rPr>
-        <w:t>”.</w:t>
-      </w:r>
-      <w:r>
-        <w:rPr>
-          <w:sz w:val="24"/>
-          <w:szCs w:val="24"/>
-        </w:rPr>
-        <w:t xml:space="preserve"> This </w:t>
-      </w:r>
-      <w:r>
-        <w:rPr>
-          <w:sz w:val="24"/>
-          <w:szCs w:val="24"/>
-        </w:rPr>
-        <w:t>allows</w:t>
-      </w:r>
-      <w:r>
-        <w:rPr>
-          <w:sz w:val="24"/>
-          <w:szCs w:val="24"/>
-        </w:rPr>
-        <w:t xml:space="preserve"> </w:t>
-      </w:r>
-      <w:r>
-        <w:rPr>
-          <w:sz w:val="24"/>
-          <w:szCs w:val="24"/>
-        </w:rPr>
-        <w:t>us</w:t>
-      </w:r>
-      <w:r>
-        <w:rPr>
-          <w:sz w:val="24"/>
-          <w:szCs w:val="24"/>
-        </w:rPr>
-        <w:t xml:space="preserve"> to save </w:t>
-      </w:r>
-      <w:r>
-        <w:rPr>
-          <w:sz w:val="24"/>
-          <w:szCs w:val="24"/>
-        </w:rPr>
-        <w:t>the</w:t>
-      </w:r>
-      <w:r>
-        <w:rPr>
-          <w:sz w:val="24"/>
-          <w:szCs w:val="24"/>
-        </w:rPr>
-        <w:t xml:space="preserve"> classifier and cleaned data </w:t>
-      </w:r>
-      <w:r>
-        <w:rPr>
-          <w:sz w:val="24"/>
-          <w:szCs w:val="24"/>
-        </w:rPr>
-        <w:t xml:space="preserve">arrays </w:t>
-      </w:r>
-      <w:r>
-        <w:rPr>
-          <w:sz w:val="24"/>
-          <w:szCs w:val="24"/>
-        </w:rPr>
-        <w:t>in</w:t>
-      </w:r>
-      <w:r>
-        <w:rPr>
-          <w:sz w:val="24"/>
-          <w:szCs w:val="24"/>
-        </w:rPr>
-        <w:t>to</w:t>
-      </w:r>
-      <w:r>
-        <w:rPr>
-          <w:sz w:val="24"/>
-          <w:szCs w:val="24"/>
-        </w:rPr>
-        <w:t xml:space="preserve"> </w:t>
-      </w:r>
-      <w:r>
-        <w:rPr>
-          <w:sz w:val="24"/>
-          <w:szCs w:val="24"/>
-        </w:rPr>
-        <w:t xml:space="preserve">binary </w:t>
-      </w:r>
-      <w:r>
-        <w:rPr>
-          <w:sz w:val="24"/>
-          <w:szCs w:val="24"/>
-        </w:rPr>
-        <w:t xml:space="preserve">files, and </w:t>
-      </w:r>
-      <w:r>
-        <w:rPr>
-          <w:sz w:val="24"/>
-          <w:szCs w:val="24"/>
-        </w:rPr>
-        <w:t>re</w:t>
-      </w:r>
-      <w:r>
-        <w:rPr>
-          <w:sz w:val="24"/>
-          <w:szCs w:val="24"/>
-        </w:rPr>
-        <w:t>duces unnecessary</w:t>
-      </w:r>
-      <w:r>
-        <w:rPr>
-          <w:sz w:val="24"/>
-          <w:szCs w:val="24"/>
-        </w:rPr>
-        <w:t xml:space="preserve"> computation</w:t>
-      </w:r>
-      <w:r>
-        <w:rPr>
-          <w:sz w:val="24"/>
-          <w:szCs w:val="24"/>
-        </w:rPr>
-        <w:t>.</w:t>
-      </w:r>
-    </w:p>
-    <w:p>
-      <w:pPr>
-        <w:rPr>
-          <w:sz w:val="24"/>
-          <w:szCs w:val="24"/>
-        </w:rPr>
-      </w:pPr>
-      <w:r>
-        <w:rPr>
-          <w:sz w:val="24"/>
-          <w:szCs w:val="24"/>
-        </w:rPr>
-        <w:t xml:space="preserve"> </w:t>
-      </w:r>
-      <w:r>
-        <w:rPr>
-          <w:b/>
-          <w:sz w:val="24"/>
-          <w:szCs w:val="24"/>
-        </w:rPr>
-        <w:t>NLTK’s</w:t>
-      </w:r>
-      <w:r>
-        <w:rPr>
-          <w:sz w:val="24"/>
-          <w:szCs w:val="24"/>
-        </w:rPr>
-        <w:t xml:space="preserve"> </w:t>
-      </w:r>
-      <w:r>
-        <w:rPr>
-          <w:i/>
-          <w:sz w:val="24"/>
-          <w:szCs w:val="24"/>
-        </w:rPr>
-        <w:t>NiaveBayesClassifier</w:t>
-      </w:r>
-      <w:r>
-        <w:rPr>
-          <w:sz w:val="24"/>
-          <w:szCs w:val="24"/>
-        </w:rPr>
-        <w:t xml:space="preserve"> class will be used for classification.</w:t>
-      </w:r>
-      <w:r>
-        <w:rPr>
-          <w:sz w:val="24"/>
-          <w:szCs w:val="24"/>
-        </w:rPr>
-        <w:t xml:space="preserve"> The </w:t>
-      </w:r>
-      <w:r>
-        <w:rPr>
-          <w:i/>
-          <w:sz w:val="24"/>
-          <w:szCs w:val="24"/>
-        </w:rPr>
-        <w:t>NiaveBayesClassifier</w:t>
-      </w:r>
-      <w:r>
-        <w:rPr>
-          <w:i/>
-          <w:sz w:val="24"/>
-          <w:szCs w:val="24"/>
-        </w:rPr>
-        <w:t xml:space="preserve"> </w:t>
-      </w:r>
-      <w:r>
-        <w:rPr>
-          <w:sz w:val="24"/>
-          <w:szCs w:val="24"/>
-        </w:rPr>
-        <w:t xml:space="preserve">class works by finding the prior probabilities of each </w:t>
-      </w:r>
-      <w:r>
-        <w:rPr>
-          <w:sz w:val="24"/>
-          <w:szCs w:val="24"/>
-        </w:rPr>
-        <w:t>word,</w:t>
-      </w:r>
-      <w:r>
-        <w:rPr>
-          <w:sz w:val="24"/>
-          <w:szCs w:val="24"/>
-        </w:rPr>
-        <w:t xml:space="preserve"> given that they are part of one of two genre</w:t>
-      </w:r>
-      <w:r>
-        <w:rPr>
-          <w:sz w:val="24"/>
-          <w:szCs w:val="24"/>
-        </w:rPr>
-        <w:t>s, and then performances Bayes F</w:t>
-      </w:r>
-      <w:r>
-        <w:rPr>
-          <w:sz w:val="24"/>
-          <w:szCs w:val="24"/>
-        </w:rPr>
-        <w:t xml:space="preserve">ormula on each set of data to find the posterior probability of one of </w:t>
-      </w:r>
-      <w:r>
-        <w:rPr>
-          <w:sz w:val="24"/>
-          <w:szCs w:val="24"/>
-        </w:rPr>
-        <w:t xml:space="preserve">the </w:t>
-      </w:r>
-      <w:r>
-        <w:rPr>
-          <w:sz w:val="24"/>
-          <w:szCs w:val="24"/>
-        </w:rPr>
-        <w:t xml:space="preserve">two genres given that a certain word occurs. The machine learning inference is made when the maximum posterior probabilities are applied to a new set of words and the genre with the highest percent of posterior probabilities is selected, </w:t>
-      </w:r>
-      <w:r>
-        <w:rPr>
-          <w:sz w:val="24"/>
-          <w:szCs w:val="24"/>
-        </w:rPr>
-        <w:t>thus classifying the book with its (hopefully) correct</w:t>
-      </w:r>
-      <w:r>
-        <w:rPr>
-          <w:sz w:val="24"/>
-          <w:szCs w:val="24"/>
-        </w:rPr>
-        <w:t xml:space="preserve"> genre. </w:t>
-      </w:r>
-    </w:p>
-    <w:p>
-      <w:pPr>
+        <w:t>. Performance</w:t>
+      </w:r>
+      <w:r>
         <w:rPr>
           <w:b/>
           <w:sz w:val="28"/>
           <w:szCs w:val="36"/>
         </w:rPr>
-      </w:pPr>
+        <w:t xml:space="preserve"> </w:t>
+      </w:r>
       <w:r>
         <w:rPr>
           <w:b/>
           <w:sz w:val="28"/>
           <w:szCs w:val="36"/>
         </w:rPr>
-        <w:t>6</w:t>
+        <w:t>Analysis</w:t>
       </w:r>
       <w:r>
         <w:rPr>
@@ -1708,7 +1621,15 @@
           <w:sz w:val="28"/>
           <w:szCs w:val="36"/>
         </w:rPr>
-        <w:t>. Performance:</w:t>
+        <w:t>:</w:t>
+      </w:r>
+      <w:r>
+        <w:rPr>
+          <w:b/>
+          <w:sz w:val="28"/>
+          <w:szCs w:val="36"/>
+        </w:rPr>
+        <w:t xml:space="preserve"> Accuracy and Effective Domain</w:t>
       </w:r>
     </w:p>
     <w:p>
@@ -1856,19 +1777,17 @@
           <w:sz w:val="24"/>
           <w:szCs w:val="24"/>
         </w:rPr>
-        <w:t xml:space="preserve">See </w:t>
-      </w:r>
-      <w:r>
-        <w:rPr>
-          <w:b/>
-          <w:sz w:val="24"/>
-          <w:szCs w:val="24"/>
-        </w:rPr>
-        <w:t>7. Performance Analysis</w:t>
-      </w:r>
-      <w:r>
-        <w:rPr>
-          <w:b/>
+        <w:t xml:space="preserve">The rest of this section explores what these results and </w:t>
+      </w:r>
+      <w:r>
+        <w:rPr>
+          <w:sz w:val="24"/>
+          <w:szCs w:val="24"/>
+        </w:rPr>
+        <w:t>provides</w:t>
+      </w:r>
+      <w:r>
+        <w:rPr>
           <w:sz w:val="24"/>
           <w:szCs w:val="24"/>
         </w:rPr>
@@ -1879,7 +1798,21 @@
           <w:sz w:val="24"/>
           <w:szCs w:val="24"/>
         </w:rPr>
-        <w:t xml:space="preserve">for an explanation of these results. </w:t>
+        <w:t>explanation</w:t>
+      </w:r>
+      <w:r>
+        <w:rPr>
+          <w:sz w:val="24"/>
+          <w:szCs w:val="24"/>
+        </w:rPr>
+        <w:t>s</w:t>
+      </w:r>
+      <w:r>
+        <w:rPr>
+          <w:sz w:val="24"/>
+          <w:szCs w:val="24"/>
+        </w:rPr>
+        <w:t>.</w:t>
       </w:r>
     </w:p>
     <w:p>
@@ -1957,32 +1890,126 @@
           <w:sz w:val="24"/>
           <w:szCs w:val="24"/>
         </w:rPr>
-        <w:t xml:space="preserve"> are the most significant (largest posterior probabilities) for classification. </w:t>
-      </w:r>
-      <w:r>
-        <w:rPr>
-          <w:sz w:val="24"/>
-          <w:szCs w:val="24"/>
-        </w:rPr>
-        <w:t xml:space="preserve">The words and their corresponding ratios act as weights for determining if a new book falls into one genre </w:t>
-      </w:r>
-      <w:r>
-        <w:rPr>
-          <w:sz w:val="24"/>
-          <w:szCs w:val="24"/>
-        </w:rPr>
-        <w:t>rather than</w:t>
-      </w:r>
-      <w:r>
-        <w:rPr>
-          <w:sz w:val="24"/>
-          <w:szCs w:val="24"/>
-        </w:rPr>
-        <w:t xml:space="preserve"> another.</w:t>
-      </w:r>
-    </w:p>
-    <w:p>
-      <w:pPr>
+        <w:t xml:space="preserve"> are the most significant</w:t>
+      </w:r>
+      <w:r>
+        <w:rPr>
+          <w:sz w:val="24"/>
+          <w:szCs w:val="24"/>
+        </w:rPr>
+        <w:t xml:space="preserve"> </w:t>
+      </w:r>
+      <w:r>
+        <w:rPr>
+          <w:sz w:val="24"/>
+          <w:szCs w:val="24"/>
+        </w:rPr>
+        <w:t>ones</w:t>
+      </w:r>
+      <w:r>
+        <w:rPr>
+          <w:sz w:val="24"/>
+          <w:szCs w:val="24"/>
+        </w:rPr>
+        <w:t xml:space="preserve"> (larg</w:t>
+      </w:r>
+      <w:r>
+        <w:rPr>
+          <w:sz w:val="24"/>
+          <w:szCs w:val="24"/>
+        </w:rPr>
+        <w:t>est posterior probabilities) used for</w:t>
+      </w:r>
+      <w:r>
+        <w:rPr>
+          <w:sz w:val="24"/>
+          <w:szCs w:val="24"/>
+        </w:rPr>
+        <w:t xml:space="preserve"> classification. </w:t>
+      </w:r>
+      <w:r>
+        <w:rPr>
+          <w:sz w:val="24"/>
+          <w:szCs w:val="24"/>
+        </w:rPr>
+        <w:t xml:space="preserve">The words and their corresponding ratios </w:t>
+      </w:r>
+      <w:r>
+        <w:rPr>
+          <w:sz w:val="24"/>
+          <w:szCs w:val="24"/>
+        </w:rPr>
+        <w:t>are used</w:t>
+      </w:r>
+      <w:r>
+        <w:rPr>
+          <w:sz w:val="24"/>
+          <w:szCs w:val="24"/>
+        </w:rPr>
+        <w:t xml:space="preserve"> as</w:t>
+      </w:r>
+      <w:r>
+        <w:rPr>
+          <w:sz w:val="24"/>
+          <w:szCs w:val="24"/>
+        </w:rPr>
+        <w:t xml:space="preserve"> weights during classification of </w:t>
+      </w:r>
+      <w:r>
+        <w:rPr>
+          <w:sz w:val="24"/>
+          <w:szCs w:val="24"/>
+        </w:rPr>
+        <w:t xml:space="preserve">a new book </w:t>
+      </w:r>
+      <w:r>
+        <w:rPr>
+          <w:sz w:val="24"/>
+          <w:szCs w:val="24"/>
+        </w:rPr>
+        <w:t>to decide on which</w:t>
+      </w:r>
+      <w:r>
+        <w:rPr>
+          <w:sz w:val="24"/>
+          <w:szCs w:val="24"/>
+        </w:rPr>
+        <w:t xml:space="preserve"> genre </w:t>
+      </w:r>
+      <w:r>
+        <w:rPr>
+          <w:sz w:val="24"/>
+          <w:szCs w:val="24"/>
+        </w:rPr>
+        <w:t>it belongs to</w:t>
+      </w:r>
+      <w:r>
+        <w:rPr>
+          <w:sz w:val="24"/>
+          <w:szCs w:val="24"/>
+        </w:rPr>
+        <w:t>.</w:t>
+      </w:r>
+    </w:p>
+    <w:p>
+      <w:pPr>
+        <w:rPr>
+          <w:sz w:val="24"/>
+          <w:szCs w:val="24"/>
+        </w:rPr>
+      </w:pPr>
+    </w:p>
+    <w:p>
+      <w:pPr>
+        <w:rPr>
+          <w:sz w:val="24"/>
+          <w:szCs w:val="24"/>
+        </w:rPr>
+      </w:pPr>
+    </w:p>
+    <w:p>
+      <w:pPr>
+        <w:jc w:val="center"/>
         <w:rPr>
           <w:sz w:val="24"/>
           <w:szCs w:val="24"/>
@@ -1995,17 +2022,16 @@
           <w:sz w:val="28"/>
           <w:szCs w:val="36"/>
         </w:rPr>
-        <w:lastRenderedPageBreak/>
         <mc:AlternateContent>
           <mc:Choice Requires="wps">
             <w:drawing>
-              <wp:anchor distT="0" distB="0" distL="114300" distR="114300" simplePos="0" relativeHeight="251667968" behindDoc="1" locked="0" layoutInCell="1" allowOverlap="1" wp14:anchorId="0B3B04C5" wp14:editId="59DF8C24">
+              <wp:anchor distT="0" distB="0" distL="114300" distR="114300" simplePos="0" relativeHeight="251667968" behindDoc="1" locked="0" layoutInCell="1" allowOverlap="1" wp14:anchorId="0B3B04C5" wp14:editId="791D9B45">
                 <wp:simplePos x="0" y="0"/>
                 <wp:positionH relativeFrom="margin">
-                  <wp:align>left</wp:align>
+                  <wp:align>right</wp:align>
                 </wp:positionH>
                 <wp:positionV relativeFrom="paragraph">
-                  <wp:posOffset>0</wp:posOffset>
+                  <wp:posOffset>-429574</wp:posOffset>
                 </wp:positionV>
                 <wp:extent cx="5937473" cy="3681351"/>
                 <wp:effectExtent l="0" t="0" r="25400" b="14605"/>
@@ -2049,6 +2075,8 @@
                                 <w:b/>
                               </w:rPr>
                             </w:pPr>
+                            <w:bookmarkStart w:id="1" w:name="_Hlk495105227"/>
+                            <w:bookmarkEnd w:id="1"/>
                             <w:r>
                               <w:rPr>
                                 <w:noProof/>
@@ -2123,7 +2151,7 @@
                 <v:stroke joinstyle="miter"/>
                 <v:path gradientshapeok="t" o:connecttype="rect"/>
               </v:shapetype>
-              <v:shape id="Text Box 2" o:spid="_x0000_s1026" type="#_x0000_t202" style="position:absolute;margin-left:0;margin-top:0;width:467.5pt;height:289.85pt;z-index:-251648512;visibility:visible;mso-wrap-style:square;mso-width-percent:0;mso-height-percent:0;mso-wrap-distance-left:9pt;mso-wrap-distance-top:0;mso-wrap-distance-right:9pt;mso-wrap-distance-bottom:0;mso-position-horizontal:left;mso-position-horizontal-relative:margin;mso-position-vertical:absolute;mso-position-vertical-relative:text;mso-width-percent:0;mso-height-percent:0;mso-width-relative:margin;mso-height-relative:margin;v-text-anchor:top" o:gfxdata="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">
+              <v:shape id="Text Box 2" o:spid="_x0000_s1026" type="#_x0000_t202" style="position:absolute;left:0;text-align:left;margin-left:416.3pt;margin-top:-33.8pt;width:467.5pt;height:289.85pt;z-index:-251648512;visibility:visible;mso-wrap-style:square;mso-width-percent:0;mso-height-percent:0;mso-wrap-distance-left:9pt;mso-wrap-distance-top:0;mso-wrap-distance-right:9pt;mso-wrap-distance-bottom:0;mso-position-horizontal:right;mso-position-horizontal-relative:margin;mso-position-vertical:absolute;mso-position-vertical-relative:text;mso-width-percent:0;mso-height-percent:0;mso-width-relative:margin;mso-height-relative:margin;v-text-anchor:top" o:gfxdata="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">
                 <v:textbox>
                   <w:txbxContent>
                     <w:p>
@@ -2133,6 +2161,8 @@
                           <w:b/>
                         </w:rPr>
                       </w:pPr>
+                      <w:bookmarkStart w:id="2" w:name="_Hlk495105227"/>
+                      <w:bookmarkEnd w:id="2"/>
                       <w:r>
                         <w:rPr>
                           <w:noProof/>
@@ -2151,7 +2181,7 @@
                                     <pic:cNvPicPr/>
                                   </pic:nvPicPr>
                                   <pic:blipFill>
-                                    <a:blip r:embed="rId8">
+                                    <a:blip r:embed="rId7">
                                       <a:extLst>
                                         <a:ext uri="{28A0092B-C50C-407E-A947-70E740481C1C}">
                                           <a14:useLocalDpi xmlns:a14="http://schemas.microsoft.com/office/drawing/2010/main" val="0"/>
@@ -2195,14 +2225,6 @@
     </w:p>
     <w:p>
       <w:pPr>
-        <w:rPr>
-          <w:sz w:val="24"/>
-          <w:szCs w:val="24"/>
-        </w:rPr>
-      </w:pPr>
-    </w:p>
-    <w:p>
-      <w:pPr>
         <w:jc w:val="center"/>
         <w:rPr>
           <w:sz w:val="24"/>
@@ -2275,53 +2297,19 @@
     </w:p>
     <w:p>
       <w:pPr>
-        <w:jc w:val="center"/>
-        <w:rPr>
-          <w:sz w:val="24"/>
-          <w:szCs w:val="24"/>
-        </w:rPr>
-      </w:pPr>
-    </w:p>
-    <w:p>
-      <w:pPr>
-        <w:rPr>
-          <w:sz w:val="24"/>
-          <w:szCs w:val="24"/>
-        </w:rPr>
-      </w:pPr>
-    </w:p>
-    <w:p>
-      <w:pPr>
-        <w:rPr>
-          <w:sz w:val="24"/>
-          <w:szCs w:val="24"/>
-        </w:rPr>
-      </w:pPr>
-    </w:p>
-    <w:p>
-      <w:pPr>
-        <w:rPr>
-          <w:b/>
-          <w:sz w:val="28"/>
-          <w:szCs w:val="36"/>
-        </w:rPr>
-      </w:pPr>
-      <w:r>
-        <w:rPr>
-          <w:b/>
-          <w:sz w:val="28"/>
-          <w:szCs w:val="36"/>
-        </w:rPr>
-        <w:t>7. Performance Analysis</w:t>
-      </w:r>
-      <w:r>
-        <w:rPr>
-          <w:b/>
-          <w:sz w:val="28"/>
-          <w:szCs w:val="36"/>
-        </w:rPr>
-        <w:t>:</w:t>
-      </w:r>
+        <w:rPr>
+          <w:sz w:val="24"/>
+          <w:szCs w:val="24"/>
+        </w:rPr>
+      </w:pPr>
+    </w:p>
+    <w:p>
+      <w:pPr>
+        <w:rPr>
+          <w:sz w:val="24"/>
+          <w:szCs w:val="24"/>
+        </w:rPr>
+      </w:pPr>
     </w:p>
     <w:p>
       <w:pPr>
@@ -2711,7 +2699,7 @@
                                           <pic:cNvPicPr/>
                                         </pic:nvPicPr>
                                         <pic:blipFill>
-                                          <a:blip r:embed="rId9"/>
+                                          <a:blip r:embed="rId8"/>
                                           <a:stretch>
                                             <a:fillRect/>
                                           </a:stretch>
@@ -2802,7 +2790,7 @@
                                     <pic:cNvPicPr/>
                                   </pic:nvPicPr>
                                   <pic:blipFill>
-                                    <a:blip r:embed="rId10"/>
+                                    <a:blip r:embed="rId8"/>
                                     <a:stretch>
                                       <a:fillRect/>
                                     </a:stretch>
@@ -2886,63 +2874,98 @@
           <w:sz w:val="24"/>
           <w:szCs w:val="36"/>
         </w:rPr>
+        <w:t>These results are not surprising. The classifier was trained on the 2000 most frequent words in entire books, so using three sentence excerpts is a small subset of the domain</w:t>
+      </w:r>
+      <w:r>
+        <w:rPr>
+          <w:sz w:val="24"/>
+          <w:szCs w:val="36"/>
+        </w:rPr>
+        <w:t xml:space="preserve"> that the classifier </w:t>
+      </w:r>
+      <w:r>
+        <w:rPr>
+          <w:sz w:val="24"/>
+          <w:szCs w:val="36"/>
+        </w:rPr>
         <w:lastRenderedPageBreak/>
-        <w:t>These results are not surprising. The classifier was trained on the 2000 most frequent words in entire books, so using three sentence excerpts is a small subset of the domain</w:t>
+        <w:t>was trained for</w:t>
       </w:r>
       <w:r>
         <w:rPr>
           <w:sz w:val="24"/>
           <w:szCs w:val="36"/>
         </w:rPr>
-        <w:t xml:space="preserve"> that the classifier was trained for</w:t>
+        <w:t xml:space="preserve">. However, since the classifier is just a word-based classifier, sentences are </w:t>
       </w:r>
       <w:r>
         <w:rPr>
           <w:sz w:val="24"/>
           <w:szCs w:val="36"/>
         </w:rPr>
-        <w:t xml:space="preserve">. However, since the classifier is just a word-based classifier, sentences are </w:t>
+        <w:t>acceptable</w:t>
       </w:r>
       <w:r>
         <w:rPr>
           <w:sz w:val="24"/>
           <w:szCs w:val="36"/>
         </w:rPr>
-        <w:t>acceptable</w:t>
+        <w:t xml:space="preserve"> input. The purpose of the excerpt test set is not to show the inefficiency of the classifier when classifying beyond its domain, but to explain the classifier’s 100% classification accuracy. The classifier isn’t perfect, but i</w:t>
       </w:r>
       <w:r>
         <w:rPr>
           <w:sz w:val="24"/>
           <w:szCs w:val="36"/>
         </w:rPr>
-        <w:t xml:space="preserve"> input. The purpose of the excerpt test set is not to show the inefficiency of the classifier when classifying beyond its domain, but to explain the classifier’s 100% classification accuracy. The classifier isn’t perfect, but i</w:t>
+        <w:t>t i</w:t>
       </w:r>
       <w:r>
         <w:rPr>
           <w:sz w:val="24"/>
           <w:szCs w:val="36"/>
         </w:rPr>
-        <w:t>t i</w:t>
+        <w:t xml:space="preserve">s </w:t>
       </w:r>
       <w:r>
         <w:rPr>
           <w:sz w:val="24"/>
           <w:szCs w:val="36"/>
         </w:rPr>
-        <w:t xml:space="preserve">s </w:t>
+        <w:t>almost perfect</w:t>
       </w:r>
       <w:r>
         <w:rPr>
           <w:sz w:val="24"/>
           <w:szCs w:val="36"/>
         </w:rPr>
-        <w:t>almost perfect</w:t>
+        <w:t xml:space="preserve"> </w:t>
       </w:r>
       <w:r>
         <w:rPr>
           <w:sz w:val="24"/>
           <w:szCs w:val="36"/>
         </w:rPr>
+        <w:t>when functioning within its domain. I</w:t>
+      </w:r>
+      <w:r>
+        <w:rPr>
+          <w:sz w:val="24"/>
+          <w:szCs w:val="36"/>
+        </w:rPr>
+        <w:t xml:space="preserve"> conjecture that </w:t>
+      </w:r>
+      <w:r>
+        <w:rPr>
+          <w:sz w:val="24"/>
+          <w:szCs w:val="36"/>
+        </w:rPr>
+        <w:t>the classifier</w:t>
+      </w:r>
+      <w:r>
+        <w:rPr>
+          <w:sz w:val="24"/>
+          <w:szCs w:val="36"/>
+        </w:rPr>
         <w:t xml:space="preserve"> </w:t>
       </w:r>
       <w:r>
@@ -2950,27 +2973,41 @@
           <w:sz w:val="24"/>
           <w:szCs w:val="36"/>
         </w:rPr>
-        <w:t>when functioning within its domain. I</w:t>
+        <w:t>would</w:t>
       </w:r>
       <w:r>
         <w:rPr>
           <w:sz w:val="24"/>
           <w:szCs w:val="36"/>
         </w:rPr>
-        <w:t xml:space="preserve"> conjecture that </w:t>
+        <w:t xml:space="preserve"> yield more than a 95% accuracy </w:t>
       </w:r>
       <w:r>
         <w:rPr>
           <w:sz w:val="24"/>
           <w:szCs w:val="36"/>
         </w:rPr>
-        <w:t>the classifier</w:t>
+        <w:t>if</w:t>
       </w:r>
       <w:r>
         <w:rPr>
           <w:sz w:val="24"/>
           <w:szCs w:val="36"/>
         </w:rPr>
+        <w:t xml:space="preserve"> clas</w:t>
+      </w:r>
+      <w:r>
+        <w:rPr>
+          <w:sz w:val="24"/>
+          <w:szCs w:val="36"/>
+        </w:rPr>
+        <w:t>sifying the domain of</w:t>
+      </w:r>
+      <w:r>
+        <w:rPr>
+          <w:sz w:val="24"/>
+          <w:szCs w:val="36"/>
+        </w:rPr>
         <w:t xml:space="preserve"> </w:t>
       </w:r>
       <w:r>
@@ -2978,41 +3015,77 @@
           <w:sz w:val="24"/>
           <w:szCs w:val="36"/>
         </w:rPr>
-        <w:t>would</w:t>
+        <w:t xml:space="preserve">all </w:t>
       </w:r>
       <w:r>
         <w:rPr>
           <w:sz w:val="24"/>
           <w:szCs w:val="36"/>
         </w:rPr>
-        <w:t xml:space="preserve"> yield more than a 95% accuracy </w:t>
-      </w:r>
-      <w:r>
+        <w:t xml:space="preserve">science fiction and fantasy books. </w:t>
+      </w:r>
+    </w:p>
+    <w:p>
+      <w:pPr>
         <w:rPr>
           <w:sz w:val="24"/>
           <w:szCs w:val="36"/>
         </w:rPr>
-        <w:t>if</w:t>
-      </w:r>
+      </w:pPr>
       <w:r>
         <w:rPr>
           <w:sz w:val="24"/>
           <w:szCs w:val="36"/>
         </w:rPr>
-        <w:t xml:space="preserve"> clas</w:t>
+        <w:t xml:space="preserve">To defend this conjecture, </w:t>
       </w:r>
       <w:r>
         <w:rPr>
           <w:sz w:val="24"/>
           <w:szCs w:val="36"/>
         </w:rPr>
-        <w:t>sifying the domain of</w:t>
+        <w:t xml:space="preserve">let us assume that since human beings are the writers of sci-fi and fantasy books, human beings can read and correctly identify any book into one of the two genres. </w:t>
       </w:r>
       <w:r>
         <w:rPr>
           <w:sz w:val="24"/>
           <w:szCs w:val="36"/>
         </w:rPr>
+        <w:t xml:space="preserve">Now let us consider </w:t>
+      </w:r>
+      <w:r>
+        <w:rPr>
+          <w:sz w:val="24"/>
+          <w:szCs w:val="36"/>
+        </w:rPr>
+        <w:t>the more specific subset</w:t>
+      </w:r>
+      <w:r>
+        <w:rPr>
+          <w:sz w:val="24"/>
+          <w:szCs w:val="36"/>
+        </w:rPr>
+        <w:t xml:space="preserve"> of single sentences from a</w:t>
+      </w:r>
+      <w:r>
+        <w:rPr>
+          <w:sz w:val="24"/>
+          <w:szCs w:val="36"/>
+        </w:rPr>
+        <w:t xml:space="preserve"> sci-fi or fantasy</w:t>
+      </w:r>
+      <w:r>
+        <w:rPr>
+          <w:sz w:val="24"/>
+          <w:szCs w:val="36"/>
+        </w:rPr>
+        <w:t xml:space="preserve"> book.</w:t>
+      </w:r>
+      <w:r>
+        <w:rPr>
+          <w:sz w:val="24"/>
+          <w:szCs w:val="36"/>
+        </w:rPr>
         <w:t xml:space="preserve"> </w:t>
       </w:r>
       <w:r>
@@ -3020,77 +3093,90 @@
           <w:sz w:val="24"/>
           <w:szCs w:val="36"/>
         </w:rPr>
-        <w:t xml:space="preserve">all </w:t>
+        <w:t xml:space="preserve">I’ve </w:t>
       </w:r>
       <w:r>
         <w:rPr>
           <w:sz w:val="24"/>
           <w:szCs w:val="36"/>
         </w:rPr>
-        <w:t xml:space="preserve">science fiction and fantasy books. </w:t>
-      </w:r>
-    </w:p>
-    <w:p>
-      <w:pPr>
+        <w:t xml:space="preserve">compiled a list of </w:t>
+      </w:r>
+      <w:r>
         <w:rPr>
           <w:sz w:val="24"/>
           <w:szCs w:val="36"/>
         </w:rPr>
-      </w:pPr>
+        <w:t xml:space="preserve">15 </w:t>
+      </w:r>
       <w:r>
         <w:rPr>
           <w:sz w:val="24"/>
           <w:szCs w:val="36"/>
         </w:rPr>
-        <w:t xml:space="preserve">To defend this conjecture, </w:t>
+        <w:t>sentences that can be classified as “likely sci-fi”</w:t>
       </w:r>
       <w:r>
         <w:rPr>
           <w:sz w:val="24"/>
           <w:szCs w:val="36"/>
         </w:rPr>
-        <w:t xml:space="preserve">let us assume that since human beings are the writers of sci-fi and fantasy books, human beings can read and correctly identify any book into one of the two genres. </w:t>
+        <w:t xml:space="preserve">, </w:t>
       </w:r>
       <w:r>
         <w:rPr>
           <w:sz w:val="24"/>
           <w:szCs w:val="36"/>
         </w:rPr>
-        <w:t xml:space="preserve">Now let us consider </w:t>
+        <w:t>“likely fantasy”</w:t>
       </w:r>
       <w:r>
         <w:rPr>
           <w:sz w:val="24"/>
           <w:szCs w:val="36"/>
         </w:rPr>
-        <w:t>the more specific subset</w:t>
+        <w:t xml:space="preserve">, </w:t>
       </w:r>
       <w:r>
         <w:rPr>
           <w:sz w:val="24"/>
           <w:szCs w:val="36"/>
         </w:rPr>
-        <w:t xml:space="preserve"> of single sentences from a</w:t>
+        <w:t xml:space="preserve">or </w:t>
       </w:r>
       <w:r>
         <w:rPr>
           <w:sz w:val="24"/>
           <w:szCs w:val="36"/>
         </w:rPr>
-        <w:t xml:space="preserve"> sci-fi or fantasy</w:t>
+        <w:t>“</w:t>
       </w:r>
       <w:r>
         <w:rPr>
           <w:sz w:val="24"/>
           <w:szCs w:val="36"/>
         </w:rPr>
-        <w:t xml:space="preserve"> book.</w:t>
+        <w:t xml:space="preserve">ambiguous”. </w:t>
       </w:r>
       <w:r>
         <w:rPr>
           <w:sz w:val="24"/>
           <w:szCs w:val="36"/>
         </w:rPr>
+        <w:t xml:space="preserve"> Consider just three of them and </w:t>
+      </w:r>
+      <w:r>
+        <w:rPr>
+          <w:sz w:val="24"/>
+          <w:szCs w:val="36"/>
+        </w:rPr>
+        <w:t>guess</w:t>
+      </w:r>
+      <w:r>
+        <w:rPr>
+          <w:sz w:val="24"/>
+          <w:szCs w:val="36"/>
+        </w:rPr>
         <w:t xml:space="preserve"> </w:t>
       </w:r>
       <w:r>
@@ -3098,115 +3184,22 @@
           <w:sz w:val="24"/>
           <w:szCs w:val="36"/>
         </w:rPr>
-        <w:t xml:space="preserve">I’ve </w:t>
+        <w:t>each</w:t>
       </w:r>
       <w:r>
         <w:rPr>
           <w:sz w:val="24"/>
           <w:szCs w:val="36"/>
         </w:rPr>
-        <w:t xml:space="preserve">compiled a list of </w:t>
+        <w:t xml:space="preserve"> of the</w:t>
       </w:r>
       <w:r>
         <w:rPr>
           <w:sz w:val="24"/>
           <w:szCs w:val="36"/>
         </w:rPr>
-        <w:t xml:space="preserve">15 </w:t>
-      </w:r>
-      <w:r>
-        <w:rPr>
-          <w:sz w:val="24"/>
-          <w:szCs w:val="36"/>
-        </w:rPr>
-        <w:t>sentences that can be classified as “likely sci-fi”</w:t>
-      </w:r>
-      <w:r>
-        <w:rPr>
-          <w:sz w:val="24"/>
-          <w:szCs w:val="36"/>
-        </w:rPr>
-        <w:t xml:space="preserve">, </w:t>
-      </w:r>
-      <w:r>
-        <w:rPr>
-          <w:sz w:val="24"/>
-          <w:szCs w:val="36"/>
-        </w:rPr>
-        <w:t>“likely fantasy”</w:t>
-      </w:r>
-      <w:r>
-        <w:rPr>
-          <w:sz w:val="24"/>
-          <w:szCs w:val="36"/>
-        </w:rPr>
-        <w:t xml:space="preserve">, </w:t>
-      </w:r>
-      <w:r>
-        <w:rPr>
-          <w:sz w:val="24"/>
-          <w:szCs w:val="36"/>
-        </w:rPr>
-        <w:t xml:space="preserve">or </w:t>
-      </w:r>
-      <w:r>
-        <w:rPr>
-          <w:sz w:val="24"/>
-          <w:szCs w:val="36"/>
-        </w:rPr>
-        <w:t>“</w:t>
-      </w:r>
-      <w:r>
-        <w:rPr>
-          <w:sz w:val="24"/>
-          <w:szCs w:val="36"/>
-        </w:rPr>
-        <w:t xml:space="preserve">ambiguous”. </w:t>
-      </w:r>
-      <w:r>
-        <w:rPr>
-          <w:sz w:val="24"/>
-          <w:szCs w:val="36"/>
-        </w:rPr>
-        <w:t xml:space="preserve"> Consider just three of them and </w:t>
-      </w:r>
-      <w:r>
-        <w:rPr>
-          <w:sz w:val="24"/>
-          <w:szCs w:val="36"/>
-        </w:rPr>
-        <w:t>guess</w:t>
-      </w:r>
-      <w:r>
-        <w:rPr>
-          <w:sz w:val="24"/>
-          <w:szCs w:val="36"/>
-        </w:rPr>
-        <w:t xml:space="preserve"> </w:t>
-      </w:r>
-      <w:r>
-        <w:rPr>
-          <w:sz w:val="24"/>
-          <w:szCs w:val="36"/>
-        </w:rPr>
-        <w:t>each</w:t>
-      </w:r>
-      <w:r>
-        <w:rPr>
-          <w:sz w:val="24"/>
-          <w:szCs w:val="36"/>
-        </w:rPr>
-        <w:t xml:space="preserve"> of the</w:t>
-      </w:r>
-      <w:r>
-        <w:rPr>
-          <w:sz w:val="24"/>
-          <w:szCs w:val="36"/>
-        </w:rPr>
         <w:t>ir</w:t>
       </w:r>
-      <w:bookmarkStart w:id="0" w:name="_GoBack"/>
-      <w:bookmarkEnd w:id="0"/>
       <w:r>
         <w:rPr>
           <w:sz w:val="24"/>
@@ -3426,7 +3419,7 @@
                                           <pic:cNvPicPr/>
                                         </pic:nvPicPr>
                                         <pic:blipFill>
-                                          <a:blip r:embed="rId11"/>
+                                          <a:blip r:embed="rId9"/>
                                           <a:stretch>
                                             <a:fillRect/>
                                           </a:stretch>
@@ -3475,7 +3468,7 @@
                                           <pic:cNvPicPr/>
                                         </pic:nvPicPr>
                                         <pic:blipFill>
-                                          <a:blip r:embed="rId12"/>
+                                          <a:blip r:embed="rId10"/>
                                           <a:stretch>
                                             <a:fillRect/>
                                           </a:stretch>
@@ -3524,7 +3517,7 @@
                                           <pic:cNvPicPr/>
                                         </pic:nvPicPr>
                                         <pic:blipFill>
-                                          <a:blip r:embed="rId13"/>
+                                          <a:blip r:embed="rId11"/>
                                           <a:stretch>
                                             <a:fillRect/>
                                           </a:stretch>
@@ -3622,7 +3615,7 @@
                                     <pic:cNvPicPr/>
                                   </pic:nvPicPr>
                                   <pic:blipFill>
-                                    <a:blip r:embed="rId14"/>
+                                    <a:blip r:embed="rId9"/>
                                     <a:stretch>
                                       <a:fillRect/>
                                     </a:stretch>
@@ -3671,7 +3664,7 @@
                                     <pic:cNvPicPr/>
                                   </pic:nvPicPr>
                                   <pic:blipFill>
-                                    <a:blip r:embed="rId15"/>
+                                    <a:blip r:embed="rId10"/>
                                     <a:stretch>
                                       <a:fillRect/>
                                     </a:stretch>
@@ -3720,7 +3713,7 @@
                                     <pic:cNvPicPr/>
                                   </pic:nvPicPr>
                                   <pic:blipFill>
-                                    <a:blip r:embed="rId16"/>
+                                    <a:blip r:embed="rId11"/>
                                     <a:stretch>
                                       <a:fillRect/>
                                     </a:stretch>
@@ -3897,13 +3890,28 @@
           <w:szCs w:val="36"/>
         </w:rPr>
       </w:pPr>
+    </w:p>
+    <w:p>
+      <w:pPr>
+        <w:rPr>
+          <w:sz w:val="24"/>
+          <w:szCs w:val="36"/>
+        </w:rPr>
+      </w:pPr>
+    </w:p>
+    <w:p>
+      <w:pPr>
+        <w:rPr>
+          <w:sz w:val="24"/>
+          <w:szCs w:val="36"/>
+        </w:rPr>
+      </w:pPr>
       <w:r>
         <w:rPr>
           <w:b/>
           <w:sz w:val="44"/>
           <w:szCs w:val="36"/>
         </w:rPr>
-        <w:lastRenderedPageBreak/>
         <w:t>Appendix I: Systems Diagram</w:t>
       </w:r>
     </w:p>
@@ -3944,7 +3952,7 @@
                     <pic:cNvPicPr/>
                   </pic:nvPicPr>
                   <pic:blipFill>
-                    <a:blip r:embed="rId17">
+                    <a:blip r:embed="rId12">
                       <a:extLst>
                         <a:ext uri="{28A0092B-C50C-407E-A947-70E740481C1C}">
                           <a14:useLocalDpi xmlns:a14="http://schemas.microsoft.com/office/drawing/2010/main" val="0"/>
@@ -5996,7 +6004,400 @@
           <w:szCs w:val="36"/>
         </w:rPr>
         <w:lastRenderedPageBreak/>
-        <w:t>Appendix III: Source Code</w:t>
+        <w:t xml:space="preserve">Appendix III: </w:t>
+      </w:r>
+      <w:r>
+        <w:rPr>
+          <w:b/>
+          <w:sz w:val="44"/>
+          <w:szCs w:val="36"/>
+        </w:rPr>
+        <w:t>References and Links</w:t>
+      </w:r>
+    </w:p>
+    <w:p>
+      <w:pPr>
+        <w:rPr>
+          <w:sz w:val="32"/>
+          <w:szCs w:val="32"/>
+        </w:rPr>
+      </w:pPr>
+      <w:r>
+        <w:rPr>
+          <w:sz w:val="32"/>
+          <w:szCs w:val="32"/>
+        </w:rPr>
+        <w:t>Entire Project Source Code:</w:t>
+      </w:r>
+    </w:p>
+    <w:p>
+      <w:pPr>
+        <w:rPr>
+          <w:sz w:val="32"/>
+          <w:szCs w:val="32"/>
+        </w:rPr>
+      </w:pPr>
+      <w:r>
+        <w:rPr>
+          <w:sz w:val="32"/>
+          <w:szCs w:val="32"/>
+        </w:rPr>
+        <w:t xml:space="preserve">          GitHub</w:t>
+      </w:r>
+      <w:r>
+        <w:rPr>
+          <w:sz w:val="28"/>
+          <w:szCs w:val="28"/>
+        </w:rPr>
+        <w:t>:</w:t>
+      </w:r>
+      <w:r>
+        <w:rPr>
+          <w:sz w:val="28"/>
+          <w:szCs w:val="28"/>
+        </w:rPr>
+        <w:t xml:space="preserve"> </w:t>
+      </w:r>
+      <w:hyperlink r:id="rId13" w:history="1">
+        <w:r>
+          <w:rPr>
+            <w:rStyle w:val="Hyperlink"/>
+            <w:sz w:val="28"/>
+            <w:szCs w:val="28"/>
+          </w:rPr>
+          <w:t>https://github.com/Ebonsignori/Bayesian-Scifi-Fantasy-Classifier</w:t>
+        </w:r>
+      </w:hyperlink>
+    </w:p>
+    <w:p>
+      <w:pPr>
+        <w:rPr>
+          <w:sz w:val="32"/>
+          <w:szCs w:val="32"/>
+        </w:rPr>
+      </w:pPr>
+      <w:r>
+        <w:rPr>
+          <w:sz w:val="32"/>
+          <w:szCs w:val="32"/>
+        </w:rPr>
+        <w:t>Programs:</w:t>
+      </w:r>
+    </w:p>
+    <w:p>
+      <w:pPr>
+        <w:rPr>
+          <w:sz w:val="32"/>
+          <w:szCs w:val="32"/>
+        </w:rPr>
+      </w:pPr>
+      <w:r>
+        <w:rPr>
+          <w:sz w:val="32"/>
+          <w:szCs w:val="32"/>
+        </w:rPr>
+        <w:tab/>
+      </w:r>
+      <w:hyperlink r:id="rId14" w:history="1">
+        <w:r>
+          <w:rPr>
+            <w:rStyle w:val="Hyperlink"/>
+            <w:sz w:val="32"/>
+            <w:szCs w:val="32"/>
+          </w:rPr>
+          <w:t>Python 3.6</w:t>
+        </w:r>
+      </w:hyperlink>
+      <w:r>
+        <w:rPr>
+          <w:sz w:val="32"/>
+          <w:szCs w:val="32"/>
+        </w:rPr>
+        <w:t xml:space="preserve"> – </w:t>
+      </w:r>
+      <w:r>
+        <w:rPr>
+          <w:sz w:val="32"/>
+          <w:szCs w:val="32"/>
+        </w:rPr>
+        <w:t>All code implemented in this language</w:t>
+      </w:r>
+    </w:p>
+    <w:p>
+      <w:pPr>
+        <w:rPr>
+          <w:sz w:val="32"/>
+          <w:szCs w:val="32"/>
+        </w:rPr>
+      </w:pPr>
+      <w:r>
+        <w:rPr>
+          <w:sz w:val="32"/>
+          <w:szCs w:val="32"/>
+        </w:rPr>
+        <w:tab/>
+      </w:r>
+      <w:hyperlink r:id="rId15" w:history="1">
+        <w:r>
+          <w:rPr>
+            <w:rStyle w:val="Hyperlink"/>
+            <w:sz w:val="32"/>
+            <w:szCs w:val="32"/>
+          </w:rPr>
+          <w:t>Calibre</w:t>
+        </w:r>
+      </w:hyperlink>
+      <w:r>
+        <w:rPr>
+          <w:sz w:val="32"/>
+          <w:szCs w:val="32"/>
+        </w:rPr>
+        <w:t xml:space="preserve"> – Bulk converting eBooks to .txt files</w:t>
+      </w:r>
+    </w:p>
+    <w:p>
+      <w:pPr>
+        <w:rPr>
+          <w:sz w:val="32"/>
+          <w:szCs w:val="32"/>
+        </w:rPr>
+      </w:pPr>
+      <w:r>
+        <w:rPr>
+          <w:sz w:val="32"/>
+          <w:szCs w:val="32"/>
+        </w:rPr>
+        <w:t>Python Modules</w:t>
+      </w:r>
+      <w:r>
+        <w:rPr>
+          <w:sz w:val="32"/>
+          <w:szCs w:val="32"/>
+        </w:rPr>
+        <w:t xml:space="preserve"> (Libraries)</w:t>
+      </w:r>
+      <w:r>
+        <w:rPr>
+          <w:sz w:val="32"/>
+          <w:szCs w:val="32"/>
+        </w:rPr>
+        <w:t>:</w:t>
+      </w:r>
+    </w:p>
+    <w:p>
+      <w:pPr>
+        <w:rPr>
+          <w:sz w:val="32"/>
+          <w:szCs w:val="32"/>
+        </w:rPr>
+      </w:pPr>
+      <w:r>
+        <w:rPr>
+          <w:sz w:val="32"/>
+          <w:szCs w:val="32"/>
+        </w:rPr>
+        <w:tab/>
+      </w:r>
+      <w:hyperlink r:id="rId16" w:history="1">
+        <w:r>
+          <w:rPr>
+            <w:rStyle w:val="Hyperlink"/>
+            <w:sz w:val="32"/>
+            <w:szCs w:val="32"/>
+          </w:rPr>
+          <w:t>nltk</w:t>
+        </w:r>
+      </w:hyperlink>
+      <w:r>
+        <w:rPr>
+          <w:sz w:val="32"/>
+          <w:szCs w:val="32"/>
+        </w:rPr>
+        <w:t xml:space="preserve"> – </w:t>
+      </w:r>
+      <w:r>
+        <w:rPr>
+          <w:sz w:val="32"/>
+          <w:szCs w:val="32"/>
+        </w:rPr>
+        <w:t>Feature extraction and Bayesian classification</w:t>
+      </w:r>
+    </w:p>
+    <w:p>
+      <w:pPr>
+        <w:rPr>
+          <w:sz w:val="32"/>
+          <w:szCs w:val="32"/>
+        </w:rPr>
+      </w:pPr>
+      <w:r>
+        <w:rPr>
+          <w:sz w:val="32"/>
+          <w:szCs w:val="32"/>
+        </w:rPr>
+        <w:tab/>
+      </w:r>
+      <w:hyperlink r:id="rId17" w:history="1">
+        <w:r>
+          <w:rPr>
+            <w:rStyle w:val="Hyperlink"/>
+            <w:sz w:val="32"/>
+            <w:szCs w:val="32"/>
+          </w:rPr>
+          <w:t>pickle</w:t>
+        </w:r>
+      </w:hyperlink>
+      <w:r>
+        <w:rPr>
+          <w:sz w:val="32"/>
+          <w:szCs w:val="32"/>
+        </w:rPr>
+        <w:t xml:space="preserve"> – Saving and Loading trained classifiers</w:t>
+      </w:r>
+    </w:p>
+    <w:p>
+      <w:pPr>
+        <w:rPr>
+          <w:sz w:val="32"/>
+          <w:szCs w:val="32"/>
+        </w:rPr>
+      </w:pPr>
+      <w:r>
+        <w:rPr>
+          <w:sz w:val="32"/>
+          <w:szCs w:val="32"/>
+        </w:rPr>
+        <w:tab/>
+        <w:t xml:space="preserve">tkinter, os, random, time – Built in Python libraries </w:t>
+      </w:r>
+    </w:p>
+    <w:p>
+      <w:pPr>
+        <w:rPr>
+          <w:sz w:val="32"/>
+          <w:szCs w:val="32"/>
+        </w:rPr>
+      </w:pPr>
+    </w:p>
+    <w:p>
+      <w:pPr>
+        <w:rPr>
+          <w:sz w:val="32"/>
+          <w:szCs w:val="32"/>
+        </w:rPr>
+      </w:pPr>
+    </w:p>
+    <w:p>
+      <w:pPr>
+        <w:rPr>
+          <w:sz w:val="32"/>
+          <w:szCs w:val="32"/>
+        </w:rPr>
+      </w:pPr>
+    </w:p>
+    <w:p>
+      <w:pPr>
+        <w:rPr>
+          <w:sz w:val="32"/>
+          <w:szCs w:val="32"/>
+        </w:rPr>
+      </w:pPr>
+    </w:p>
+    <w:p>
+      <w:pPr>
+        <w:rPr>
+          <w:sz w:val="32"/>
+          <w:szCs w:val="32"/>
+        </w:rPr>
+      </w:pPr>
+    </w:p>
+    <w:p>
+      <w:pPr>
+        <w:rPr>
+          <w:sz w:val="32"/>
+          <w:szCs w:val="32"/>
+        </w:rPr>
+      </w:pPr>
+    </w:p>
+    <w:p>
+      <w:pPr>
+        <w:rPr>
+          <w:sz w:val="32"/>
+          <w:szCs w:val="32"/>
+        </w:rPr>
+      </w:pPr>
+    </w:p>
+    <w:p>
+      <w:pPr>
+        <w:rPr>
+          <w:sz w:val="32"/>
+          <w:szCs w:val="32"/>
+        </w:rPr>
+      </w:pPr>
+    </w:p>
+    <w:p>
+      <w:pPr>
+        <w:rPr>
+          <w:sz w:val="32"/>
+          <w:szCs w:val="32"/>
+        </w:rPr>
+      </w:pPr>
+    </w:p>
+    <w:p>
+      <w:pPr>
+        <w:rPr>
+          <w:sz w:val="32"/>
+          <w:szCs w:val="32"/>
+        </w:rPr>
+      </w:pPr>
+    </w:p>
+    <w:p>
+      <w:pPr>
+        <w:rPr>
+          <w:sz w:val="32"/>
+          <w:szCs w:val="32"/>
+        </w:rPr>
+      </w:pPr>
+    </w:p>
+    <w:p>
+      <w:pPr>
+        <w:rPr>
+          <w:sz w:val="32"/>
+          <w:szCs w:val="32"/>
+        </w:rPr>
+      </w:pPr>
+    </w:p>
+    <w:p>
+      <w:pPr>
+        <w:rPr>
+          <w:sz w:val="32"/>
+          <w:szCs w:val="32"/>
+        </w:rPr>
+      </w:pPr>
+      <w:r>
+        <w:rPr>
+          <w:b/>
+          <w:sz w:val="44"/>
+          <w:szCs w:val="36"/>
+        </w:rPr>
+        <w:lastRenderedPageBreak/>
+        <w:t>Appendix IV</w:t>
+      </w:r>
+      <w:r>
+        <w:rPr>
+          <w:b/>
+          <w:sz w:val="44"/>
+          <w:szCs w:val="36"/>
+        </w:rPr>
+        <w:t xml:space="preserve">: </w:t>
+      </w:r>
+      <w:r>
+        <w:rPr>
+          <w:b/>
+          <w:sz w:val="44"/>
+          <w:szCs w:val="36"/>
+        </w:rPr>
+        <w:t>Source Code</w:t>
       </w:r>
     </w:p>
     <w:p>
@@ -24487,14 +24888,611 @@
           <w:szCs w:val="36"/>
         </w:rPr>
       </w:pPr>
-    </w:p>
-    <w:p>
-      <w:pPr>
+      <w:r>
         <w:rPr>
           <w:sz w:val="24"/>
           <w:szCs w:val="36"/>
         </w:rPr>
-      </w:pPr>
+        <w:br w:type="page"/>
+      </w:r>
+    </w:p>
+    <w:p>
+      <w:pPr>
+        <w:rPr>
+          <w:sz w:val="32"/>
+          <w:szCs w:val="32"/>
+        </w:rPr>
+      </w:pPr>
+      <w:r>
+        <w:rPr>
+          <w:b/>
+          <w:sz w:val="44"/>
+          <w:szCs w:val="36"/>
+        </w:rPr>
+        <w:lastRenderedPageBreak/>
+        <w:t xml:space="preserve">Appendix </w:t>
+      </w:r>
+      <w:r>
+        <w:rPr>
+          <w:b/>
+          <w:sz w:val="44"/>
+          <w:szCs w:val="36"/>
+        </w:rPr>
+        <w:t>V</w:t>
+      </w:r>
+      <w:r>
+        <w:rPr>
+          <w:b/>
+          <w:sz w:val="44"/>
+          <w:szCs w:val="36"/>
+        </w:rPr>
+        <w:t xml:space="preserve">: </w:t>
+      </w:r>
+      <w:r>
+        <w:rPr>
+          <w:b/>
+          <w:sz w:val="44"/>
+          <w:szCs w:val="36"/>
+        </w:rPr>
+        <w:t>Project Proposal</w:t>
+      </w:r>
+    </w:p>
+    <w:p>
+      <w:pPr>
+        <w:rPr>
+          <w:sz w:val="24"/>
+          <w:szCs w:val="36"/>
+        </w:rPr>
+      </w:pPr>
+      <w:r>
+        <w:rPr>
+          <w:sz w:val="24"/>
+          <w:szCs w:val="36"/>
+        </w:rPr>
+        <w:t xml:space="preserve">Naive </w:t>
+      </w:r>
+      <w:r>
+        <w:rPr>
+          <w:sz w:val="24"/>
+          <w:szCs w:val="36"/>
+        </w:rPr>
+        <w:t>Bayes Classification – Proposal</w:t>
+      </w:r>
+    </w:p>
+    <w:p>
+      <w:pPr>
+        <w:rPr>
+          <w:sz w:val="24"/>
+          <w:szCs w:val="36"/>
+        </w:rPr>
+      </w:pPr>
+      <w:r>
+        <w:rPr>
+          <w:sz w:val="24"/>
+          <w:szCs w:val="36"/>
+        </w:rPr>
+        <w:t>Evan A Bonsignori</w:t>
+      </w:r>
+    </w:p>
+    <w:p>
+      <w:pPr>
+        <w:rPr>
+          <w:sz w:val="24"/>
+          <w:szCs w:val="36"/>
+        </w:rPr>
+      </w:pPr>
+      <w:r>
+        <w:rPr>
+          <w:sz w:val="24"/>
+          <w:szCs w:val="36"/>
+        </w:rPr>
+        <w:t>9/27/2017</w:t>
+      </w:r>
+    </w:p>
+    <w:p>
+      <w:pPr>
+        <w:rPr>
+          <w:b/>
+          <w:sz w:val="24"/>
+          <w:szCs w:val="36"/>
+        </w:rPr>
+      </w:pPr>
+      <w:r>
+        <w:rPr>
+          <w:b/>
+          <w:sz w:val="24"/>
+          <w:szCs w:val="36"/>
+        </w:rPr>
+        <w:t>0. Document Conventions</w:t>
+      </w:r>
+    </w:p>
+    <w:p>
+      <w:pPr>
+        <w:rPr>
+          <w:sz w:val="24"/>
+          <w:szCs w:val="36"/>
+        </w:rPr>
+      </w:pPr>
+      <w:r>
+        <w:rPr>
+          <w:sz w:val="24"/>
+          <w:szCs w:val="36"/>
+        </w:rPr>
+        <w:t xml:space="preserve">I use the plural “we” and “our” interchangeably with the singular self, me. </w:t>
+      </w:r>
+    </w:p>
+    <w:p>
+      <w:pPr>
+        <w:rPr>
+          <w:b/>
+          <w:sz w:val="24"/>
+          <w:szCs w:val="36"/>
+        </w:rPr>
+      </w:pPr>
+      <w:r>
+        <w:rPr>
+          <w:b/>
+          <w:sz w:val="24"/>
+          <w:szCs w:val="36"/>
+        </w:rPr>
+        <w:t>1. Classification Proposal:</w:t>
+      </w:r>
+    </w:p>
+    <w:p>
+      <w:pPr>
+        <w:rPr>
+          <w:sz w:val="24"/>
+          <w:szCs w:val="36"/>
+        </w:rPr>
+      </w:pPr>
+      <w:r>
+        <w:rPr>
+          <w:sz w:val="24"/>
+          <w:szCs w:val="36"/>
+        </w:rPr>
+        <w:t>We seek to classify books into two similar and often difficult to distinguish genres: Science</w:t>
+      </w:r>
+    </w:p>
+    <w:p>
+      <w:pPr>
+        <w:rPr>
+          <w:sz w:val="24"/>
+          <w:szCs w:val="36"/>
+        </w:rPr>
+      </w:pPr>
+      <w:r>
+        <w:rPr>
+          <w:sz w:val="24"/>
+          <w:szCs w:val="36"/>
+        </w:rPr>
+        <w:t>Fiction and Fantasy. Our features will be word occurrences (occurs or doesn’t occur) among the</w:t>
+      </w:r>
+    </w:p>
+    <w:p>
+      <w:pPr>
+        <w:rPr>
+          <w:sz w:val="24"/>
+          <w:szCs w:val="36"/>
+        </w:rPr>
+      </w:pPr>
+      <w:r>
+        <w:rPr>
+          <w:sz w:val="24"/>
+          <w:szCs w:val="36"/>
+        </w:rPr>
+        <w:t>2000 most frequently occurring words in each book (our training example).</w:t>
+      </w:r>
+    </w:p>
+    <w:p>
+      <w:pPr>
+        <w:rPr>
+          <w:b/>
+          <w:sz w:val="24"/>
+          <w:szCs w:val="36"/>
+        </w:rPr>
+      </w:pPr>
+      <w:r>
+        <w:rPr>
+          <w:b/>
+          <w:sz w:val="24"/>
+          <w:szCs w:val="36"/>
+        </w:rPr>
+        <w:t>2. Corpus:</w:t>
+      </w:r>
+    </w:p>
+    <w:p>
+      <w:pPr>
+        <w:rPr>
+          <w:sz w:val="24"/>
+          <w:szCs w:val="36"/>
+        </w:rPr>
+      </w:pPr>
+      <w:r>
+        <w:rPr>
+          <w:sz w:val="24"/>
+          <w:szCs w:val="36"/>
+        </w:rPr>
+        <w:t>We have a library of over 200 science fiction and fantasy eBooks and have organized them by</w:t>
+      </w:r>
+    </w:p>
+    <w:p>
+      <w:pPr>
+        <w:rPr>
+          <w:sz w:val="24"/>
+          <w:szCs w:val="36"/>
+        </w:rPr>
+      </w:pPr>
+      <w:r>
+        <w:rPr>
+          <w:sz w:val="24"/>
+          <w:szCs w:val="36"/>
+        </w:rPr>
+        <w:t>genre (at least 100 of each) and converted them into .txt files to ease preprocessing.</w:t>
+      </w:r>
+    </w:p>
+    <w:p>
+      <w:pPr>
+        <w:rPr>
+          <w:b/>
+          <w:sz w:val="24"/>
+          <w:szCs w:val="36"/>
+        </w:rPr>
+      </w:pPr>
+      <w:r>
+        <w:rPr>
+          <w:b/>
+          <w:sz w:val="24"/>
+          <w:szCs w:val="36"/>
+        </w:rPr>
+        <w:t>3. External Corpora:</w:t>
+      </w:r>
+    </w:p>
+    <w:p>
+      <w:pPr>
+        <w:rPr>
+          <w:sz w:val="24"/>
+          <w:szCs w:val="36"/>
+        </w:rPr>
+      </w:pPr>
+      <w:r>
+        <w:rPr>
+          <w:sz w:val="24"/>
+          <w:szCs w:val="36"/>
+        </w:rPr>
+        <w:t>We will be using the NLTK corpus of common English stop words for cleaning the data in the</w:t>
+      </w:r>
+    </w:p>
+    <w:p>
+      <w:pPr>
+        <w:rPr>
+          <w:sz w:val="24"/>
+          <w:szCs w:val="36"/>
+        </w:rPr>
+      </w:pPr>
+      <w:r>
+        <w:rPr>
+          <w:sz w:val="24"/>
+          <w:szCs w:val="36"/>
+        </w:rPr>
+        <w:t>preprocessing phase.</w:t>
+      </w:r>
+    </w:p>
+    <w:p>
+      <w:pPr>
+        <w:rPr>
+          <w:b/>
+          <w:sz w:val="24"/>
+          <w:szCs w:val="36"/>
+        </w:rPr>
+      </w:pPr>
+      <w:r>
+        <w:rPr>
+          <w:b/>
+          <w:sz w:val="24"/>
+          <w:szCs w:val="36"/>
+        </w:rPr>
+        <w:t>3. Architecture:</w:t>
+      </w:r>
+    </w:p>
+    <w:p>
+      <w:pPr>
+        <w:rPr>
+          <w:sz w:val="24"/>
+          <w:szCs w:val="36"/>
+        </w:rPr>
+      </w:pPr>
+      <w:r>
+        <w:rPr>
+          <w:sz w:val="24"/>
+          <w:szCs w:val="36"/>
+        </w:rPr>
+        <w:t>The project will be implemented in Python 3.6.1 and use the following standard libraries: os,</w:t>
+      </w:r>
+    </w:p>
+    <w:p>
+      <w:pPr>
+        <w:rPr>
+          <w:sz w:val="24"/>
+          <w:szCs w:val="36"/>
+        </w:rPr>
+      </w:pPr>
+      <w:r>
+        <w:rPr>
+          <w:sz w:val="24"/>
+          <w:szCs w:val="36"/>
+        </w:rPr>
+        <w:t xml:space="preserve">random, and time. See </w:t>
+      </w:r>
+      <w:r>
+        <w:rPr>
+          <w:b/>
+          <w:sz w:val="24"/>
+          <w:szCs w:val="36"/>
+        </w:rPr>
+        <w:t>Appendix I</w:t>
+      </w:r>
+      <w:r>
+        <w:rPr>
+          <w:sz w:val="24"/>
+          <w:szCs w:val="36"/>
+        </w:rPr>
+        <w:t xml:space="preserve"> for </w:t>
+      </w:r>
+      <w:r>
+        <w:rPr>
+          <w:sz w:val="24"/>
+          <w:szCs w:val="36"/>
+        </w:rPr>
+        <w:t>systems</w:t>
+      </w:r>
+      <w:r>
+        <w:rPr>
+          <w:sz w:val="24"/>
+          <w:szCs w:val="36"/>
+        </w:rPr>
+        <w:t xml:space="preserve"> diagram.</w:t>
+      </w:r>
+    </w:p>
+    <w:p>
+      <w:pPr>
+        <w:rPr>
+          <w:b/>
+          <w:sz w:val="24"/>
+          <w:szCs w:val="36"/>
+        </w:rPr>
+      </w:pPr>
+      <w:r>
+        <w:rPr>
+          <w:b/>
+          <w:sz w:val="24"/>
+          <w:szCs w:val="36"/>
+        </w:rPr>
+        <w:t>4</w:t>
+      </w:r>
+      <w:r>
+        <w:rPr>
+          <w:b/>
+          <w:sz w:val="24"/>
+          <w:szCs w:val="36"/>
+        </w:rPr>
+        <w:t>. API’s:</w:t>
+      </w:r>
+    </w:p>
+    <w:p>
+      <w:pPr>
+        <w:rPr>
+          <w:sz w:val="24"/>
+          <w:szCs w:val="36"/>
+        </w:rPr>
+      </w:pPr>
+      <w:r>
+        <w:rPr>
+          <w:sz w:val="24"/>
+          <w:szCs w:val="36"/>
+        </w:rPr>
+        <w:t>In addition to removing stop words, NLTK’s method word_tokenize will be used to tokenize</w:t>
+      </w:r>
+    </w:p>
+    <w:p>
+      <w:pPr>
+        <w:rPr>
+          <w:sz w:val="24"/>
+          <w:szCs w:val="36"/>
+        </w:rPr>
+      </w:pPr>
+      <w:r>
+        <w:rPr>
+          <w:sz w:val="24"/>
+          <w:szCs w:val="36"/>
+        </w:rPr>
+        <w:t>books and the class FreqDist to find the tokenized word frequencies. The Pickle module will be</w:t>
+      </w:r>
+    </w:p>
+    <w:p>
+      <w:pPr>
+        <w:rPr>
+          <w:sz w:val="24"/>
+          <w:szCs w:val="36"/>
+        </w:rPr>
+      </w:pPr>
+      <w:r>
+        <w:rPr>
+          <w:sz w:val="24"/>
+          <w:szCs w:val="36"/>
+        </w:rPr>
+        <w:t>used to save objects in memory from python program execution to a file in binary format. This</w:t>
+      </w:r>
+    </w:p>
+    <w:p>
+      <w:pPr>
+        <w:rPr>
+          <w:sz w:val="24"/>
+          <w:szCs w:val="36"/>
+        </w:rPr>
+      </w:pPr>
+      <w:r>
+        <w:rPr>
+          <w:sz w:val="24"/>
+          <w:szCs w:val="36"/>
+        </w:rPr>
+        <w:t>will allow us to save the classifier and cleaned data into binary files, which will greatly reduce</w:t>
+      </w:r>
+    </w:p>
+    <w:p>
+      <w:pPr>
+        <w:rPr>
+          <w:sz w:val="24"/>
+          <w:szCs w:val="36"/>
+        </w:rPr>
+      </w:pPr>
+      <w:r>
+        <w:rPr>
+          <w:sz w:val="24"/>
+          <w:szCs w:val="36"/>
+        </w:rPr>
+        <w:t>computation. Furthermore, NLTK’s NiaveBayesClassifier class will be used for classification.</w:t>
+      </w:r>
+    </w:p>
+    <w:p>
+      <w:pPr>
+        <w:rPr>
+          <w:b/>
+          <w:sz w:val="24"/>
+          <w:szCs w:val="36"/>
+        </w:rPr>
+      </w:pPr>
+      <w:r>
+        <w:rPr>
+          <w:b/>
+          <w:sz w:val="24"/>
+          <w:szCs w:val="36"/>
+        </w:rPr>
+        <w:t>5</w:t>
+      </w:r>
+      <w:r>
+        <w:rPr>
+          <w:b/>
+          <w:sz w:val="24"/>
+          <w:szCs w:val="36"/>
+        </w:rPr>
+        <w:t>. Performance:</w:t>
+      </w:r>
+    </w:p>
+    <w:p>
+      <w:pPr>
+        <w:rPr>
+          <w:sz w:val="24"/>
+          <w:szCs w:val="36"/>
+        </w:rPr>
+      </w:pPr>
+      <w:r>
+        <w:rPr>
+          <w:sz w:val="24"/>
+          <w:szCs w:val="36"/>
+        </w:rPr>
+        <w:t>The performance specification for our machine learning scenario is genre classification</w:t>
+      </w:r>
+    </w:p>
+    <w:p>
+      <w:pPr>
+        <w:rPr>
+          <w:sz w:val="24"/>
+          <w:szCs w:val="36"/>
+        </w:rPr>
+      </w:pPr>
+      <w:r>
+        <w:rPr>
+          <w:sz w:val="24"/>
+          <w:szCs w:val="36"/>
+        </w:rPr>
+        <w:lastRenderedPageBreak/>
+        <w:t>accuracy. We will separate 15% of our data to be used as labeled test examples. After running</w:t>
+      </w:r>
+    </w:p>
+    <w:p>
+      <w:pPr>
+        <w:rPr>
+          <w:sz w:val="24"/>
+          <w:szCs w:val="36"/>
+        </w:rPr>
+      </w:pPr>
+      <w:r>
+        <w:rPr>
+          <w:sz w:val="24"/>
+          <w:szCs w:val="36"/>
+        </w:rPr>
+        <w:t>the 15% through the trained classifier, we will label the false positives, true positives, false</w:t>
+      </w:r>
+    </w:p>
+    <w:p>
+      <w:pPr>
+        <w:rPr>
+          <w:sz w:val="24"/>
+          <w:szCs w:val="36"/>
+        </w:rPr>
+      </w:pPr>
+      <w:r>
+        <w:rPr>
+          <w:sz w:val="24"/>
+          <w:szCs w:val="36"/>
+        </w:rPr>
+        <w:t>negatives, and true negatives for accuracy and error rate calculations. We will consider Python</w:t>
+      </w:r>
+    </w:p>
+    <w:p>
+      <w:pPr>
+        <w:rPr>
+          <w:sz w:val="24"/>
+          <w:szCs w:val="36"/>
+        </w:rPr>
+      </w:pPr>
+      <w:r>
+        <w:rPr>
+          <w:sz w:val="24"/>
+          <w:szCs w:val="36"/>
+        </w:rPr>
+        <w:t>graphical graphing utilities for portraying the ROC curve.</w:t>
+      </w:r>
+    </w:p>
+    <w:p>
+      <w:pPr>
+        <w:rPr>
+          <w:b/>
+          <w:sz w:val="24"/>
+          <w:szCs w:val="36"/>
+        </w:rPr>
+      </w:pPr>
+      <w:r>
+        <w:rPr>
+          <w:b/>
+          <w:sz w:val="24"/>
+          <w:szCs w:val="36"/>
+        </w:rPr>
+        <w:t>6</w:t>
+      </w:r>
+      <w:r>
+        <w:rPr>
+          <w:b/>
+          <w:sz w:val="24"/>
+          <w:szCs w:val="36"/>
+        </w:rPr>
+        <w:t>. Team Status:</w:t>
+      </w:r>
+    </w:p>
+    <w:p>
+      <w:pPr>
+        <w:rPr>
+          <w:sz w:val="24"/>
+          <w:szCs w:val="36"/>
+        </w:rPr>
+      </w:pPr>
+      <w:r>
+        <w:rPr>
+          <w:sz w:val="24"/>
+          <w:szCs w:val="36"/>
+        </w:rPr>
+        <w:t>I (Evan Bonsignori) will and have been working alone.</w:t>
+      </w:r>
     </w:p>
     <w:sectPr>
       <w:headerReference w:type="default" r:id="rId18"/>
@@ -24591,7 +25589,7 @@
           <w:rPr>
             <w:noProof/>
           </w:rPr>
-          <w:t>4</w:t>
+          <w:t>1</w:t>
         </w:r>
         <w:r>
           <w:rPr>
@@ -25672,6 +26670,29 @@
       <w:szCs w:val="20"/>
     </w:rPr>
   </w:style>
+  <w:style w:type="character" w:styleId="Hyperlink">
+    <w:name w:val="Hyperlink"/>
+    <w:basedOn w:val="DefaultParagraphFont"/>
+    <w:uiPriority w:val="99"/>
+    <w:unhideWhenUsed/>
+    <w:rsid w:val="00855E49"/>
+    <w:rPr>
+      <w:color w:val="0563C1" w:themeColor="hyperlink"/>
+      <w:u w:val="single"/>
+    </w:rPr>
+  </w:style>
+  <w:style w:type="character" w:styleId="UnresolvedMention">
+    <w:name w:val="Unresolved Mention"/>
+    <w:basedOn w:val="DefaultParagraphFont"/>
+    <w:uiPriority w:val="99"/>
+    <w:semiHidden/>
+    <w:unhideWhenUsed/>
+    <w:rsid w:val="00855E49"/>
+    <w:rPr>
+      <w:color w:val="808080"/>
+      <w:shd w:val="clear" w:color="auto" w:fill="E6E6E6"/>
+    </w:rPr>
+  </w:style>
 </w:styles>
 </file>
 

</xml_diff>

<commit_message>
Final revisions to project report
</commit_message>
<xml_diff>
--- a/documentation/Project Report.docx
+++ b/documentation/Project Report.docx
@@ -251,7 +251,49 @@
           <w:sz w:val="24"/>
           <w:szCs w:val="24"/>
         </w:rPr>
-        <w:t xml:space="preserve">se of “we” and “our” when indicating individual work, as well as NLTK to abbreviate the Natural Language Toolkit (see </w:t>
+        <w:t>se of “we” and “our” when</w:t>
+      </w:r>
+      <w:r>
+        <w:rPr>
+          <w:sz w:val="24"/>
+          <w:szCs w:val="24"/>
+        </w:rPr>
+        <w:t xml:space="preserve"> indicating individual work, and</w:t>
+      </w:r>
+      <w:r>
+        <w:rPr>
+          <w:sz w:val="24"/>
+          <w:szCs w:val="24"/>
+        </w:rPr>
+        <w:t xml:space="preserve"> </w:t>
+      </w:r>
+      <w:r>
+        <w:rPr>
+          <w:sz w:val="24"/>
+          <w:szCs w:val="24"/>
+        </w:rPr>
+        <w:t>“</w:t>
+      </w:r>
+      <w:r>
+        <w:rPr>
+          <w:sz w:val="24"/>
+          <w:szCs w:val="24"/>
+        </w:rPr>
+        <w:t>NLTK</w:t>
+      </w:r>
+      <w:r>
+        <w:rPr>
+          <w:sz w:val="24"/>
+          <w:szCs w:val="24"/>
+        </w:rPr>
+        <w:t>”</w:t>
+      </w:r>
+      <w:r>
+        <w:rPr>
+          <w:sz w:val="24"/>
+          <w:szCs w:val="24"/>
+        </w:rPr>
+        <w:t xml:space="preserve"> to abbreviate the Natural Language Toolkit (see </w:t>
       </w:r>
       <w:r>
         <w:rPr>
@@ -317,16 +359,7 @@
           <w:sz w:val="24"/>
           <w:szCs w:val="24"/>
         </w:rPr>
-        <w:t>, and an evaluation of their performance is discu</w:t>
-      </w:r>
-      <w:bookmarkStart w:id="0" w:name="_GoBack"/>
-      <w:bookmarkEnd w:id="0"/>
-      <w:r>
-        <w:rPr>
-          <w:sz w:val="24"/>
-          <w:szCs w:val="24"/>
-        </w:rPr>
-        <w:t xml:space="preserve">ssed in </w:t>
+        <w:t xml:space="preserve">, and an evaluation of their performance is discussed in </w:t>
       </w:r>
       <w:r>
         <w:rPr>
@@ -400,21 +433,7 @@
           <w:sz w:val="24"/>
           <w:szCs w:val="24"/>
         </w:rPr>
-        <w:t xml:space="preserve"> for references and a </w:t>
-      </w:r>
-      <w:r>
-        <w:rPr>
-          <w:sz w:val="24"/>
-          <w:szCs w:val="24"/>
-        </w:rPr>
-        <w:t>link to the project</w:t>
-      </w:r>
-      <w:r>
-        <w:rPr>
-          <w:sz w:val="24"/>
-          <w:szCs w:val="24"/>
-        </w:rPr>
-        <w:t>’s</w:t>
+        <w:t xml:space="preserve"> for references and a link to the project’s GitHub repository;</w:t>
       </w:r>
       <w:r>
         <w:rPr>
@@ -425,24 +444,19 @@
       </w:r>
       <w:r>
         <w:rPr>
-          <w:sz w:val="24"/>
-          <w:szCs w:val="24"/>
-        </w:rPr>
-        <w:t xml:space="preserve">GitHub </w:t>
-      </w:r>
-      <w:r>
-        <w:rPr>
-          <w:sz w:val="24"/>
-          <w:szCs w:val="24"/>
-        </w:rPr>
-        <w:t>repository</w:t>
-      </w:r>
-      <w:r>
-        <w:rPr>
-          <w:sz w:val="24"/>
-          <w:szCs w:val="24"/>
-        </w:rPr>
-        <w:t>;</w:t>
+          <w:b/>
+          <w:sz w:val="24"/>
+          <w:szCs w:val="24"/>
+        </w:rPr>
+        <w:t>Appendix IV</w:t>
+      </w:r>
+      <w:r>
+        <w:rPr>
+          <w:b/>
+          <w:sz w:val="24"/>
+          <w:szCs w:val="24"/>
+        </w:rPr>
+        <w:t>: Source Code</w:t>
       </w:r>
       <w:r>
         <w:rPr>
@@ -453,54 +467,31 @@
       </w:r>
       <w:r>
         <w:rPr>
+          <w:sz w:val="24"/>
+          <w:szCs w:val="24"/>
+        </w:rPr>
+        <w:t xml:space="preserve">for </w:t>
+      </w:r>
+      <w:r>
+        <w:rPr>
+          <w:sz w:val="24"/>
+          <w:szCs w:val="24"/>
+        </w:rPr>
+        <w:t>all</w:t>
+      </w:r>
+      <w:r>
+        <w:rPr>
+          <w:sz w:val="24"/>
+          <w:szCs w:val="24"/>
+        </w:rPr>
+        <w:t xml:space="preserve"> the project’s Python source code; and </w:t>
+      </w:r>
+      <w:r>
+        <w:rPr>
           <w:b/>
           <w:sz w:val="24"/>
           <w:szCs w:val="24"/>
         </w:rPr>
-        <w:t>Appendix IV</w:t>
-      </w:r>
-      <w:r>
-        <w:rPr>
-          <w:b/>
-          <w:sz w:val="24"/>
-          <w:szCs w:val="24"/>
-        </w:rPr>
-        <w:t>: Source Code</w:t>
-      </w:r>
-      <w:r>
-        <w:rPr>
-          <w:sz w:val="24"/>
-          <w:szCs w:val="24"/>
-        </w:rPr>
-        <w:t xml:space="preserve"> </w:t>
-      </w:r>
-      <w:r>
-        <w:rPr>
-          <w:sz w:val="24"/>
-          <w:szCs w:val="24"/>
-        </w:rPr>
-        <w:t xml:space="preserve">for </w:t>
-      </w:r>
-      <w:r>
-        <w:rPr>
-          <w:sz w:val="24"/>
-          <w:szCs w:val="24"/>
-        </w:rPr>
-        <w:t>all</w:t>
-      </w:r>
-      <w:r>
-        <w:rPr>
-          <w:sz w:val="24"/>
-          <w:szCs w:val="24"/>
-        </w:rPr>
-        <w:t xml:space="preserve"> the project’s Python source code; and </w:t>
-      </w:r>
-      <w:r>
-        <w:rPr>
-          <w:b/>
-          <w:sz w:val="24"/>
-          <w:szCs w:val="24"/>
-        </w:rPr>
         <w:t xml:space="preserve">Appendix V: Project Proposal </w:t>
       </w:r>
       <w:r>
@@ -508,7 +499,14 @@
           <w:sz w:val="24"/>
           <w:szCs w:val="24"/>
         </w:rPr>
-        <w:t xml:space="preserve">for the proposal for this project. </w:t>
+        <w:t>for the initial proposal of</w:t>
+      </w:r>
+      <w:r>
+        <w:rPr>
+          <w:sz w:val="24"/>
+          <w:szCs w:val="24"/>
+        </w:rPr>
+        <w:t xml:space="preserve"> this project. </w:t>
       </w:r>
     </w:p>
     <w:p>
@@ -594,21 +592,49 @@
           <w:sz w:val="24"/>
           <w:szCs w:val="24"/>
         </w:rPr>
-        <w:t xml:space="preserve"> class will be used </w:t>
-      </w:r>
-      <w:r>
-        <w:rPr>
-          <w:sz w:val="24"/>
-          <w:szCs w:val="24"/>
-        </w:rPr>
-        <w:t>to represent the classifier. The classifier is trained on features of book words and corresponding genres, as described in the next section. After training, the classifier can classify books or text snippets that it has never seen before into genres with great accuracy</w:t>
-      </w:r>
-      <w:r>
-        <w:rPr>
-          <w:sz w:val="24"/>
-          <w:szCs w:val="24"/>
-        </w:rPr>
-        <w:t>.</w:t>
+        <w:t xml:space="preserve"> class will be used to represent the classifier. The classifier is trained on features of book words and </w:t>
+      </w:r>
+      <w:r>
+        <w:rPr>
+          <w:sz w:val="24"/>
+          <w:szCs w:val="24"/>
+        </w:rPr>
+        <w:t xml:space="preserve">their </w:t>
+      </w:r>
+      <w:r>
+        <w:rPr>
+          <w:sz w:val="24"/>
+          <w:szCs w:val="24"/>
+        </w:rPr>
+        <w:t xml:space="preserve">corresponding genres, as described in the next section. After training, the classifier can classify books or text snippets that it has never seen before into </w:t>
+      </w:r>
+      <w:r>
+        <w:rPr>
+          <w:sz w:val="24"/>
+          <w:szCs w:val="24"/>
+        </w:rPr>
+        <w:t xml:space="preserve">their correct </w:t>
+      </w:r>
+      <w:r>
+        <w:rPr>
+          <w:sz w:val="24"/>
+          <w:szCs w:val="24"/>
+        </w:rPr>
+        <w:t xml:space="preserve">genres with </w:t>
+      </w:r>
+      <w:r>
+        <w:rPr>
+          <w:sz w:val="24"/>
+          <w:szCs w:val="24"/>
+        </w:rPr>
+        <w:t>very high</w:t>
+      </w:r>
+      <w:r>
+        <w:rPr>
+          <w:sz w:val="24"/>
+          <w:szCs w:val="24"/>
+        </w:rPr>
+        <w:t xml:space="preserve"> accuracy.</w:t>
       </w:r>
     </w:p>
     <w:p>
@@ -646,49 +672,49 @@
           <w:sz w:val="24"/>
           <w:szCs w:val="24"/>
         </w:rPr>
-        <w:t>class works by finding the prior probabilities of each word,</w:t>
-      </w:r>
-      <w:r>
-        <w:rPr>
-          <w:sz w:val="24"/>
-          <w:szCs w:val="24"/>
-        </w:rPr>
-        <w:t xml:space="preserve"> given that it belongs to</w:t>
-      </w:r>
-      <w:r>
-        <w:rPr>
-          <w:sz w:val="24"/>
-          <w:szCs w:val="24"/>
-        </w:rPr>
-        <w:t xml:space="preserve"> one of two genre</w:t>
-      </w:r>
-      <w:r>
-        <w:rPr>
-          <w:sz w:val="24"/>
-          <w:szCs w:val="24"/>
-        </w:rPr>
-        <w:t>s, and then performing</w:t>
-      </w:r>
-      <w:r>
-        <w:rPr>
-          <w:sz w:val="24"/>
-          <w:szCs w:val="24"/>
-        </w:rPr>
-        <w:t xml:space="preserve"> Bayes F</w:t>
-      </w:r>
-      <w:r>
-        <w:rPr>
-          <w:sz w:val="24"/>
-          <w:szCs w:val="24"/>
-        </w:rPr>
-        <w:t>ormula on each set of word-given-genre</w:t>
-      </w:r>
-      <w:r>
-        <w:rPr>
-          <w:sz w:val="24"/>
-          <w:szCs w:val="24"/>
-        </w:rPr>
-        <w:t xml:space="preserve"> to find the posterior probability of one of the two genres given that a certain word occurs. The machine learning inference is made when the maximum posterior probabilities are applied to a new set of words and the genre with the highest percent of posterior probabilities is selected, thus classifying the book with its (hopefully) correct genre. </w:t>
+        <w:t>class works by finding the prior probabilities of each word, given that it belongs to one of two genres, and then performing Bayes Formula on each set of word-given-genre</w:t>
+      </w:r>
+      <w:r>
+        <w:rPr>
+          <w:sz w:val="24"/>
+          <w:szCs w:val="24"/>
+        </w:rPr>
+        <w:t>s</w:t>
+      </w:r>
+      <w:r>
+        <w:rPr>
+          <w:sz w:val="24"/>
+          <w:szCs w:val="24"/>
+        </w:rPr>
+        <w:t xml:space="preserve"> to find the posterior proba</w:t>
+      </w:r>
+      <w:r>
+        <w:rPr>
+          <w:sz w:val="24"/>
+          <w:szCs w:val="24"/>
+        </w:rPr>
+        <w:t>bility of one of the two genres-given-that-a-certain-</w:t>
+      </w:r>
+      <w:r>
+        <w:rPr>
+          <w:sz w:val="24"/>
+          <w:szCs w:val="24"/>
+        </w:rPr>
+        <w:t>word</w:t>
+      </w:r>
+      <w:r>
+        <w:rPr>
+          <w:sz w:val="24"/>
+          <w:szCs w:val="24"/>
+        </w:rPr>
+        <w:t>-</w:t>
+      </w:r>
+      <w:r>
+        <w:rPr>
+          <w:sz w:val="24"/>
+          <w:szCs w:val="24"/>
+        </w:rPr>
+        <w:t xml:space="preserve">occurs. The machine learning inference is made when the maximum posterior probabilities are applied to a new set of words and the genre with the highest percent of posterior probabilities is selected, thus classifying the book with its (hopefully) correct genre. </w:t>
       </w:r>
     </w:p>
     <w:p>
@@ -736,7 +762,21 @@
           <w:sz w:val="24"/>
           <w:szCs w:val="24"/>
         </w:rPr>
-        <w:t>We consider books to be our examples from which features will be extracted. Features are extracted from books represented as text files in the project folder (</w:t>
+        <w:t xml:space="preserve">We consider books to be our examples from which features will be extracted. Features are extracted from books represented as text files in the project </w:t>
+      </w:r>
+      <w:r>
+        <w:rPr>
+          <w:sz w:val="24"/>
+          <w:szCs w:val="24"/>
+        </w:rPr>
+        <w:t>directory</w:t>
+      </w:r>
+      <w:r>
+        <w:rPr>
+          <w:sz w:val="24"/>
+          <w:szCs w:val="24"/>
+        </w:rPr>
+        <w:t xml:space="preserve"> (</w:t>
       </w:r>
       <w:r>
         <w:rPr>
@@ -751,7 +791,14 @@
           <w:sz w:val="24"/>
           <w:szCs w:val="24"/>
         </w:rPr>
-        <w:t>), and are word</w:t>
+        <w:t xml:space="preserve">). Features </w:t>
+      </w:r>
+      <w:r>
+        <w:rPr>
+          <w:sz w:val="24"/>
+          <w:szCs w:val="24"/>
+        </w:rPr>
+        <w:t>are word</w:t>
       </w:r>
       <w:r>
         <w:rPr>
@@ -793,7 +840,7 @@
           <w:sz w:val="24"/>
           <w:szCs w:val="24"/>
         </w:rPr>
-        <w:t xml:space="preserve"> Bayesian Classifier as described </w:t>
+        <w:t xml:space="preserve"> </w:t>
       </w:r>
       <w:r>
         <w:rPr>
@@ -801,7 +848,7 @@
           <w:szCs w:val="24"/>
         </w:rPr>
         <w:lastRenderedPageBreak/>
-        <w:t xml:space="preserve">in </w:t>
+        <w:t xml:space="preserve">Bayesian Classifier as described in </w:t>
       </w:r>
       <w:r>
         <w:rPr>
@@ -922,7 +969,21 @@
           <w:sz w:val="24"/>
           <w:szCs w:val="24"/>
         </w:rPr>
-        <w:t>that perform all of the project’s logic</w:t>
+        <w:t xml:space="preserve">that perform </w:t>
+      </w:r>
+      <w:r>
+        <w:rPr>
+          <w:sz w:val="24"/>
+          <w:szCs w:val="24"/>
+        </w:rPr>
+        <w:t>all</w:t>
+      </w:r>
+      <w:r>
+        <w:rPr>
+          <w:sz w:val="24"/>
+          <w:szCs w:val="24"/>
+        </w:rPr>
+        <w:t xml:space="preserve"> the project’s logic</w:t>
       </w:r>
       <w:r>
         <w:rPr>
@@ -1103,7 +1164,14 @@
           <w:sz w:val="24"/>
           <w:szCs w:val="24"/>
         </w:rPr>
-        <w:t xml:space="preserve"> and shuffles them</w:t>
+        <w:t xml:space="preserve"> and shuffles </w:t>
+      </w:r>
+      <w:r>
+        <w:rPr>
+          <w:sz w:val="24"/>
+          <w:szCs w:val="24"/>
+        </w:rPr>
+        <w:t>them</w:t>
       </w:r>
       <w:r>
         <w:rPr>
@@ -1117,14 +1185,7 @@
           <w:sz w:val="24"/>
           <w:szCs w:val="24"/>
         </w:rPr>
-        <w:t xml:space="preserve"> </w:t>
-      </w:r>
-      <w:r>
-        <w:rPr>
-          <w:sz w:val="24"/>
-          <w:szCs w:val="24"/>
-        </w:rPr>
-        <w:t>(</w:t>
+        <w:t xml:space="preserve"> (</w:t>
       </w:r>
       <w:r>
         <w:rPr>
@@ -1605,7 +1666,7 @@
           <w:sz w:val="28"/>
           <w:szCs w:val="36"/>
         </w:rPr>
-        <w:t xml:space="preserve"> </w:t>
+        <w:t xml:space="preserve"> Analysis</w:t>
       </w:r>
       <w:r>
         <w:rPr>
@@ -1613,7 +1674,7 @@
           <w:sz w:val="28"/>
           <w:szCs w:val="36"/>
         </w:rPr>
-        <w:t>Analysis</w:t>
+        <w:t>:</w:t>
       </w:r>
       <w:r>
         <w:rPr>
@@ -1621,14 +1682,6 @@
           <w:sz w:val="28"/>
           <w:szCs w:val="36"/>
         </w:rPr>
-        <w:t>:</w:t>
-      </w:r>
-      <w:r>
-        <w:rPr>
-          <w:b/>
-          <w:sz w:val="28"/>
-          <w:szCs w:val="36"/>
-        </w:rPr>
         <w:t xml:space="preserve"> Accuracy and Effective Domain</w:t>
       </w:r>
     </w:p>
@@ -1777,7 +1830,21 @@
           <w:sz w:val="24"/>
           <w:szCs w:val="24"/>
         </w:rPr>
-        <w:t xml:space="preserve">The rest of this section explores what these results and </w:t>
+        <w:t>The res</w:t>
+      </w:r>
+      <w:r>
+        <w:rPr>
+          <w:sz w:val="24"/>
+          <w:szCs w:val="24"/>
+        </w:rPr>
+        <w:t xml:space="preserve">t of this section explores these </w:t>
+      </w:r>
+      <w:r>
+        <w:rPr>
+          <w:sz w:val="24"/>
+          <w:szCs w:val="24"/>
+        </w:rPr>
+        <w:t xml:space="preserve">results and </w:t>
       </w:r>
       <w:r>
         <w:rPr>
@@ -1897,14 +1964,7 @@
           <w:sz w:val="24"/>
           <w:szCs w:val="24"/>
         </w:rPr>
-        <w:t xml:space="preserve"> </w:t>
-      </w:r>
-      <w:r>
-        <w:rPr>
-          <w:sz w:val="24"/>
-          <w:szCs w:val="24"/>
-        </w:rPr>
-        <w:t>ones</w:t>
+        <w:t xml:space="preserve"> ones</w:t>
       </w:r>
       <w:r>
         <w:rPr>
@@ -2075,8 +2135,8 @@
                                 <w:b/>
                               </w:rPr>
                             </w:pPr>
-                            <w:bookmarkStart w:id="1" w:name="_Hlk495105227"/>
-                            <w:bookmarkEnd w:id="1"/>
+                            <w:bookmarkStart w:id="0" w:name="_Hlk495105227"/>
+                            <w:bookmarkEnd w:id="0"/>
                             <w:r>
                               <w:rPr>
                                 <w:noProof/>
@@ -2161,8 +2221,8 @@
                           <w:b/>
                         </w:rPr>
                       </w:pPr>
-                      <w:bookmarkStart w:id="2" w:name="_Hlk495105227"/>
-                      <w:bookmarkEnd w:id="2"/>
+                      <w:bookmarkStart w:id="1" w:name="_Hlk495105227"/>
+                      <w:bookmarkEnd w:id="1"/>
                       <w:r>
                         <w:rPr>
                           <w:noProof/>
@@ -2548,7 +2608,21 @@
           <w:sz w:val="24"/>
           <w:szCs w:val="36"/>
         </w:rPr>
-        <w:t xml:space="preserve"> book, I created a separate testing data set. This dataset consists of one to three-word sentences extracted from unclassified sci-fi and fantasy books. I tried to choose strings of sentences that were ambiguous of genre. For instance, if a sentence contained the</w:t>
+        <w:t xml:space="preserve"> book, I created a separate testing data set. This d</w:t>
+      </w:r>
+      <w:r>
+        <w:rPr>
+          <w:sz w:val="24"/>
+          <w:szCs w:val="36"/>
+        </w:rPr>
+        <w:t>ataset consists of one to three</w:t>
+      </w:r>
+      <w:r>
+        <w:rPr>
+          <w:sz w:val="24"/>
+          <w:szCs w:val="36"/>
+        </w:rPr>
+        <w:t xml:space="preserve"> sentences extracted from unclassified sci-fi and fantasy books. I tried to choose strings of sentences that were ambiguous of genre. For instance, if a sentence contained the</w:t>
       </w:r>
       <w:r>
         <w:rPr>
@@ -2869,48 +2943,84 @@
           <w:szCs w:val="36"/>
         </w:rPr>
       </w:pPr>
-      <w:r>
+    </w:p>
+    <w:p>
+      <w:pPr>
         <w:rPr>
           <w:sz w:val="24"/>
           <w:szCs w:val="36"/>
         </w:rPr>
-        <w:t>These results are not surprising. The classifier was trained on the 2000 most frequent words in entire books, so using three sentence excerpts is a small subset of the domain</w:t>
-      </w:r>
+      </w:pPr>
       <w:r>
         <w:rPr>
           <w:sz w:val="24"/>
           <w:szCs w:val="36"/>
         </w:rPr>
-        <w:t xml:space="preserve"> that the classifier </w:t>
+        <w:lastRenderedPageBreak/>
+        <w:t>These results should</w:t>
       </w:r>
       <w:r>
         <w:rPr>
           <w:sz w:val="24"/>
           <w:szCs w:val="36"/>
         </w:rPr>
-        <w:lastRenderedPageBreak/>
-        <w:t>was trained for</w:t>
+        <w:t xml:space="preserve"> not</w:t>
       </w:r>
       <w:r>
         <w:rPr>
           <w:sz w:val="24"/>
           <w:szCs w:val="36"/>
         </w:rPr>
-        <w:t xml:space="preserve">. However, since the classifier is just a word-based classifier, sentences are </w:t>
+        <w:t xml:space="preserve"> be</w:t>
       </w:r>
       <w:r>
         <w:rPr>
           <w:sz w:val="24"/>
           <w:szCs w:val="36"/>
         </w:rPr>
-        <w:t>acceptable</w:t>
+        <w:t xml:space="preserve"> surprising. The classifier was trained on the 2000 most frequent words in entire books, so using three sentence excerpts is a small subset of the domain</w:t>
       </w:r>
       <w:r>
         <w:rPr>
           <w:sz w:val="24"/>
           <w:szCs w:val="36"/>
         </w:rPr>
-        <w:t xml:space="preserve"> input. The purpose of the excerpt test set is not to show the inefficiency of the classifier when classifying beyond its domain, but to explain the classifier’s 100% classification accuracy. The classifier isn’t perfect, but i</w:t>
+        <w:t xml:space="preserve"> that the classifier was trained for</w:t>
+      </w:r>
+      <w:r>
+        <w:rPr>
+          <w:sz w:val="24"/>
+          <w:szCs w:val="36"/>
+        </w:rPr>
+        <w:t xml:space="preserve">. However, since the classifier is just a word-based classifier, sentences </w:t>
+      </w:r>
+      <w:r>
+        <w:rPr>
+          <w:sz w:val="24"/>
+          <w:szCs w:val="36"/>
+        </w:rPr>
+        <w:t xml:space="preserve">of words </w:t>
+      </w:r>
+      <w:r>
+        <w:rPr>
+          <w:sz w:val="24"/>
+          <w:szCs w:val="36"/>
+        </w:rPr>
+        <w:t>are input</w:t>
+      </w:r>
+      <w:r>
+        <w:rPr>
+          <w:sz w:val="24"/>
+          <w:szCs w:val="36"/>
+        </w:rPr>
+        <w:t>s that the classifier can process</w:t>
+      </w:r>
+      <w:r>
+        <w:rPr>
+          <w:sz w:val="24"/>
+          <w:szCs w:val="36"/>
+        </w:rPr>
+        <w:t>. The purpose of the excerpt test set is not to show the inefficiency of the classifier when classifying beyond its domain, but to explain the classifier’s 100% classification accuracy. The classifier isn’t perfect, but i</w:t>
       </w:r>
       <w:r>
         <w:rPr>
@@ -3873,31 +3983,15 @@
           <w:sz w:val="24"/>
           <w:szCs w:val="36"/>
         </w:rPr>
-        <w:t>incredibly accurate in its given domain</w:t>
+        <w:t>incredi</w:t>
       </w:r>
       <w:r>
         <w:rPr>
           <w:sz w:val="24"/>
           <w:szCs w:val="36"/>
         </w:rPr>
-        <w:t>.</w:t>
-      </w:r>
-    </w:p>
-    <w:p>
-      <w:pPr>
-        <w:rPr>
-          <w:sz w:val="24"/>
-          <w:szCs w:val="36"/>
-        </w:rPr>
-      </w:pPr>
-    </w:p>
-    <w:p>
-      <w:pPr>
-        <w:rPr>
-          <w:sz w:val="24"/>
-          <w:szCs w:val="36"/>
-        </w:rPr>
-      </w:pPr>
+        <w:t>bly accurate within its domain.</w:t>
+      </w:r>
     </w:p>
     <w:p>
       <w:pPr>
@@ -3912,6 +4006,7 @@
           <w:sz w:val="44"/>
           <w:szCs w:val="36"/>
         </w:rPr>
+        <w:lastRenderedPageBreak/>
         <w:t>Appendix I: Systems Diagram</w:t>
       </w:r>
     </w:p>
@@ -6014,6 +6109,8 @@
         </w:rPr>
         <w:t>References and Links</w:t>
       </w:r>
+      <w:bookmarkStart w:id="2" w:name="_GoBack"/>
+      <w:bookmarkEnd w:id="2"/>
     </w:p>
     <w:p>
       <w:pPr>
@@ -24910,7 +25007,7 @@
           <w:szCs w:val="36"/>
         </w:rPr>
         <w:lastRenderedPageBreak/>
-        <w:t xml:space="preserve">Appendix </w:t>
+        <w:t>Appendix V</w:t>
       </w:r>
       <w:r>
         <w:rPr>
@@ -24918,7 +25015,7 @@
           <w:sz w:val="44"/>
           <w:szCs w:val="36"/>
         </w:rPr>
-        <w:t>V</w:t>
+        <w:t xml:space="preserve">: </w:t>
       </w:r>
       <w:r>
         <w:rPr>
@@ -24926,52 +25023,108 @@
           <w:sz w:val="44"/>
           <w:szCs w:val="36"/>
         </w:rPr>
-        <w:t xml:space="preserve">: </w:t>
-      </w:r>
-      <w:r>
+        <w:t>Project Proposal</w:t>
+      </w:r>
+    </w:p>
+    <w:p>
+      <w:pPr>
+        <w:rPr>
+          <w:sz w:val="24"/>
+          <w:szCs w:val="36"/>
+        </w:rPr>
+      </w:pPr>
+      <w:r>
+        <w:rPr>
+          <w:sz w:val="24"/>
+          <w:szCs w:val="36"/>
+        </w:rPr>
+        <w:t xml:space="preserve">Naive </w:t>
+      </w:r>
+      <w:r>
+        <w:rPr>
+          <w:sz w:val="24"/>
+          <w:szCs w:val="36"/>
+        </w:rPr>
+        <w:t>Bayes Classification – Proposal</w:t>
+      </w:r>
+    </w:p>
+    <w:p>
+      <w:pPr>
+        <w:rPr>
+          <w:sz w:val="24"/>
+          <w:szCs w:val="36"/>
+        </w:rPr>
+      </w:pPr>
+      <w:r>
+        <w:rPr>
+          <w:sz w:val="24"/>
+          <w:szCs w:val="36"/>
+        </w:rPr>
+        <w:t>Evan A Bonsignori</w:t>
+      </w:r>
+    </w:p>
+    <w:p>
+      <w:pPr>
+        <w:rPr>
+          <w:sz w:val="24"/>
+          <w:szCs w:val="36"/>
+        </w:rPr>
+      </w:pPr>
+      <w:r>
+        <w:rPr>
+          <w:sz w:val="24"/>
+          <w:szCs w:val="36"/>
+        </w:rPr>
+        <w:t>9/27/2017</w:t>
+      </w:r>
+    </w:p>
+    <w:p>
+      <w:pPr>
         <w:rPr>
           <w:b/>
-          <w:sz w:val="44"/>
+          <w:sz w:val="24"/>
           <w:szCs w:val="36"/>
         </w:rPr>
-        <w:t>Project Proposal</w:t>
-      </w:r>
-    </w:p>
-    <w:p>
-      <w:pPr>
-        <w:rPr>
+      </w:pPr>
+      <w:r>
+        <w:rPr>
+          <w:b/>
           <w:sz w:val="24"/>
           <w:szCs w:val="36"/>
         </w:rPr>
-      </w:pPr>
-      <w:r>
+        <w:t>0. Document Conventions</w:t>
+      </w:r>
+    </w:p>
+    <w:p>
+      <w:pPr>
         <w:rPr>
           <w:sz w:val="24"/>
           <w:szCs w:val="36"/>
         </w:rPr>
-        <w:t xml:space="preserve">Naive </w:t>
-      </w:r>
+      </w:pPr>
       <w:r>
         <w:rPr>
           <w:sz w:val="24"/>
           <w:szCs w:val="36"/>
         </w:rPr>
-        <w:t>Bayes Classification – Proposal</w:t>
-      </w:r>
-    </w:p>
-    <w:p>
-      <w:pPr>
-        <w:rPr>
+        <w:t xml:space="preserve">I use the plural “we” and “our” interchangeably with the singular self, me. </w:t>
+      </w:r>
+    </w:p>
+    <w:p>
+      <w:pPr>
+        <w:rPr>
+          <w:b/>
           <w:sz w:val="24"/>
           <w:szCs w:val="36"/>
         </w:rPr>
       </w:pPr>
       <w:r>
         <w:rPr>
+          <w:b/>
           <w:sz w:val="24"/>
           <w:szCs w:val="36"/>
         </w:rPr>
-        <w:t>Evan A Bonsignori</w:t>
+        <w:t>1. Classification Proposal:</w:t>
       </w:r>
     </w:p>
     <w:p>
@@ -24986,7 +25139,37 @@
           <w:sz w:val="24"/>
           <w:szCs w:val="36"/>
         </w:rPr>
-        <w:t>9/27/2017</w:t>
+        <w:t>We seek to classify books into two similar and often difficult to distinguish genres: Science</w:t>
+      </w:r>
+    </w:p>
+    <w:p>
+      <w:pPr>
+        <w:rPr>
+          <w:sz w:val="24"/>
+          <w:szCs w:val="36"/>
+        </w:rPr>
+      </w:pPr>
+      <w:r>
+        <w:rPr>
+          <w:sz w:val="24"/>
+          <w:szCs w:val="36"/>
+        </w:rPr>
+        <w:t>Fiction and Fantasy. Our features will be word occurrences (occurs or doesn’t occur) among the</w:t>
+      </w:r>
+    </w:p>
+    <w:p>
+      <w:pPr>
+        <w:rPr>
+          <w:sz w:val="24"/>
+          <w:szCs w:val="36"/>
+        </w:rPr>
+      </w:pPr>
+      <w:r>
+        <w:rPr>
+          <w:sz w:val="24"/>
+          <w:szCs w:val="36"/>
+        </w:rPr>
+        <w:t>2000 most frequently occurring words in each book (our training example).</w:t>
       </w:r>
     </w:p>
     <w:p>
@@ -25003,7 +25186,7 @@
           <w:sz w:val="24"/>
           <w:szCs w:val="36"/>
         </w:rPr>
-        <w:t>0. Document Conventions</w:t>
+        <w:t>2. Corpus:</w:t>
       </w:r>
     </w:p>
     <w:p>
@@ -25018,7 +25201,22 @@
           <w:sz w:val="24"/>
           <w:szCs w:val="36"/>
         </w:rPr>
-        <w:t xml:space="preserve">I use the plural “we” and “our” interchangeably with the singular self, me. </w:t>
+        <w:t>We have a library of over 200 science fiction and fantasy eBooks and have organized them by</w:t>
+      </w:r>
+    </w:p>
+    <w:p>
+      <w:pPr>
+        <w:rPr>
+          <w:sz w:val="24"/>
+          <w:szCs w:val="36"/>
+        </w:rPr>
+      </w:pPr>
+      <w:r>
+        <w:rPr>
+          <w:sz w:val="24"/>
+          <w:szCs w:val="36"/>
+        </w:rPr>
+        <w:t>genre (at least 100 of each) and converted them into .txt files to ease preprocessing.</w:t>
       </w:r>
     </w:p>
     <w:p>
@@ -25035,7 +25233,7 @@
           <w:sz w:val="24"/>
           <w:szCs w:val="36"/>
         </w:rPr>
-        <w:t>1. Classification Proposal:</w:t>
+        <w:t>3. External Corpora:</w:t>
       </w:r>
     </w:p>
     <w:p>
@@ -25050,7 +25248,7 @@
           <w:sz w:val="24"/>
           <w:szCs w:val="36"/>
         </w:rPr>
-        <w:t>We seek to classify books into two similar and often difficult to distinguish genres: Science</w:t>
+        <w:t>We will be using the NLTK corpus of common English stop words for cleaning the data in the</w:t>
       </w:r>
     </w:p>
     <w:p>
@@ -25065,69 +25263,175 @@
           <w:sz w:val="24"/>
           <w:szCs w:val="36"/>
         </w:rPr>
-        <w:t>Fiction and Fantasy. Our features will be word occurrences (occurs or doesn’t occur) among the</w:t>
-      </w:r>
-    </w:p>
-    <w:p>
-      <w:pPr>
-        <w:rPr>
+        <w:t>preprocessing phase.</w:t>
+      </w:r>
+    </w:p>
+    <w:p>
+      <w:pPr>
+        <w:rPr>
+          <w:b/>
           <w:sz w:val="24"/>
           <w:szCs w:val="36"/>
         </w:rPr>
       </w:pPr>
       <w:r>
         <w:rPr>
+          <w:b/>
           <w:sz w:val="24"/>
           <w:szCs w:val="36"/>
         </w:rPr>
-        <w:t>2000 most frequently occurring words in each book (our training example).</w:t>
-      </w:r>
-    </w:p>
-    <w:p>
-      <w:pPr>
+        <w:t>3. Architecture:</w:t>
+      </w:r>
+    </w:p>
+    <w:p>
+      <w:pPr>
+        <w:rPr>
+          <w:sz w:val="24"/>
+          <w:szCs w:val="36"/>
+        </w:rPr>
+      </w:pPr>
+      <w:r>
+        <w:rPr>
+          <w:sz w:val="24"/>
+          <w:szCs w:val="36"/>
+        </w:rPr>
+        <w:t>The project will be implemented in Python 3.6.1 and use the following standard libraries: os,</w:t>
+      </w:r>
+    </w:p>
+    <w:p>
+      <w:pPr>
+        <w:rPr>
+          <w:sz w:val="24"/>
+          <w:szCs w:val="36"/>
+        </w:rPr>
+      </w:pPr>
+      <w:r>
+        <w:rPr>
+          <w:sz w:val="24"/>
+          <w:szCs w:val="36"/>
+        </w:rPr>
+        <w:t xml:space="preserve">random, and time. See </w:t>
+      </w:r>
+      <w:r>
         <w:rPr>
           <w:b/>
           <w:sz w:val="24"/>
           <w:szCs w:val="36"/>
         </w:rPr>
-      </w:pPr>
-      <w:r>
+        <w:t>Appendix I</w:t>
+      </w:r>
+      <w:r>
+        <w:rPr>
+          <w:sz w:val="24"/>
+          <w:szCs w:val="36"/>
+        </w:rPr>
+        <w:t xml:space="preserve"> for </w:t>
+      </w:r>
+      <w:r>
+        <w:rPr>
+          <w:sz w:val="24"/>
+          <w:szCs w:val="36"/>
+        </w:rPr>
+        <w:t>systems</w:t>
+      </w:r>
+      <w:r>
+        <w:rPr>
+          <w:sz w:val="24"/>
+          <w:szCs w:val="36"/>
+        </w:rPr>
+        <w:t xml:space="preserve"> diagram.</w:t>
+      </w:r>
+    </w:p>
+    <w:p>
+      <w:pPr>
         <w:rPr>
           <w:b/>
           <w:sz w:val="24"/>
           <w:szCs w:val="36"/>
         </w:rPr>
-        <w:t>2. Corpus:</w:t>
-      </w:r>
-    </w:p>
-    <w:p>
-      <w:pPr>
-        <w:rPr>
+      </w:pPr>
+      <w:r>
+        <w:rPr>
+          <w:b/>
           <w:sz w:val="24"/>
           <w:szCs w:val="36"/>
         </w:rPr>
-      </w:pPr>
-      <w:r>
+        <w:t>4. API’s:</w:t>
+      </w:r>
+    </w:p>
+    <w:p>
+      <w:pPr>
         <w:rPr>
           <w:sz w:val="24"/>
           <w:szCs w:val="36"/>
         </w:rPr>
-        <w:t>We have a library of over 200 science fiction and fantasy eBooks and have organized them by</w:t>
-      </w:r>
-    </w:p>
-    <w:p>
-      <w:pPr>
+      </w:pPr>
+      <w:r>
         <w:rPr>
           <w:sz w:val="24"/>
           <w:szCs w:val="36"/>
         </w:rPr>
-      </w:pPr>
-      <w:r>
+        <w:t>In addition to removing stop words, NLTK’s method word_tokenize will be used to tokenize</w:t>
+      </w:r>
+    </w:p>
+    <w:p>
+      <w:pPr>
         <w:rPr>
           <w:sz w:val="24"/>
           <w:szCs w:val="36"/>
         </w:rPr>
-        <w:t>genre (at least 100 of each) and converted them into .txt files to ease preprocessing.</w:t>
+      </w:pPr>
+      <w:r>
+        <w:rPr>
+          <w:sz w:val="24"/>
+          <w:szCs w:val="36"/>
+        </w:rPr>
+        <w:t>books and the class FreqDist to find the tokenized word frequencies. The Pickle module will be</w:t>
+      </w:r>
+    </w:p>
+    <w:p>
+      <w:pPr>
+        <w:rPr>
+          <w:sz w:val="24"/>
+          <w:szCs w:val="36"/>
+        </w:rPr>
+      </w:pPr>
+      <w:r>
+        <w:rPr>
+          <w:sz w:val="24"/>
+          <w:szCs w:val="36"/>
+        </w:rPr>
+        <w:t>used to save objects in memory from python program execution to a file in binary format. This</w:t>
+      </w:r>
+    </w:p>
+    <w:p>
+      <w:pPr>
+        <w:rPr>
+          <w:sz w:val="24"/>
+          <w:szCs w:val="36"/>
+        </w:rPr>
+      </w:pPr>
+      <w:r>
+        <w:rPr>
+          <w:sz w:val="24"/>
+          <w:szCs w:val="36"/>
+        </w:rPr>
+        <w:t>will allow us to save the classifier and cleaned data into binary files, which will greatly reduce</w:t>
+      </w:r>
+    </w:p>
+    <w:p>
+      <w:pPr>
+        <w:rPr>
+          <w:sz w:val="24"/>
+          <w:szCs w:val="36"/>
+        </w:rPr>
+      </w:pPr>
+      <w:r>
+        <w:rPr>
+          <w:sz w:val="24"/>
+          <w:szCs w:val="36"/>
+        </w:rPr>
+        <w:t>computation. Furthermore, NLTK’s NiaveBayesClassifier class will be used for classification.</w:t>
       </w:r>
     </w:p>
     <w:p>
@@ -25144,238 +25448,7 @@
           <w:sz w:val="24"/>
           <w:szCs w:val="36"/>
         </w:rPr>
-        <w:t>3. External Corpora:</w:t>
-      </w:r>
-    </w:p>
-    <w:p>
-      <w:pPr>
-        <w:rPr>
-          <w:sz w:val="24"/>
-          <w:szCs w:val="36"/>
-        </w:rPr>
-      </w:pPr>
-      <w:r>
-        <w:rPr>
-          <w:sz w:val="24"/>
-          <w:szCs w:val="36"/>
-        </w:rPr>
-        <w:t>We will be using the NLTK corpus of common English stop words for cleaning the data in the</w:t>
-      </w:r>
-    </w:p>
-    <w:p>
-      <w:pPr>
-        <w:rPr>
-          <w:sz w:val="24"/>
-          <w:szCs w:val="36"/>
-        </w:rPr>
-      </w:pPr>
-      <w:r>
-        <w:rPr>
-          <w:sz w:val="24"/>
-          <w:szCs w:val="36"/>
-        </w:rPr>
-        <w:t>preprocessing phase.</w:t>
-      </w:r>
-    </w:p>
-    <w:p>
-      <w:pPr>
-        <w:rPr>
-          <w:b/>
-          <w:sz w:val="24"/>
-          <w:szCs w:val="36"/>
-        </w:rPr>
-      </w:pPr>
-      <w:r>
-        <w:rPr>
-          <w:b/>
-          <w:sz w:val="24"/>
-          <w:szCs w:val="36"/>
-        </w:rPr>
-        <w:t>3. Architecture:</w:t>
-      </w:r>
-    </w:p>
-    <w:p>
-      <w:pPr>
-        <w:rPr>
-          <w:sz w:val="24"/>
-          <w:szCs w:val="36"/>
-        </w:rPr>
-      </w:pPr>
-      <w:r>
-        <w:rPr>
-          <w:sz w:val="24"/>
-          <w:szCs w:val="36"/>
-        </w:rPr>
-        <w:t>The project will be implemented in Python 3.6.1 and use the following standard libraries: os,</w:t>
-      </w:r>
-    </w:p>
-    <w:p>
-      <w:pPr>
-        <w:rPr>
-          <w:sz w:val="24"/>
-          <w:szCs w:val="36"/>
-        </w:rPr>
-      </w:pPr>
-      <w:r>
-        <w:rPr>
-          <w:sz w:val="24"/>
-          <w:szCs w:val="36"/>
-        </w:rPr>
-        <w:t xml:space="preserve">random, and time. See </w:t>
-      </w:r>
-      <w:r>
-        <w:rPr>
-          <w:b/>
-          <w:sz w:val="24"/>
-          <w:szCs w:val="36"/>
-        </w:rPr>
-        <w:t>Appendix I</w:t>
-      </w:r>
-      <w:r>
-        <w:rPr>
-          <w:sz w:val="24"/>
-          <w:szCs w:val="36"/>
-        </w:rPr>
-        <w:t xml:space="preserve"> for </w:t>
-      </w:r>
-      <w:r>
-        <w:rPr>
-          <w:sz w:val="24"/>
-          <w:szCs w:val="36"/>
-        </w:rPr>
-        <w:t>systems</w:t>
-      </w:r>
-      <w:r>
-        <w:rPr>
-          <w:sz w:val="24"/>
-          <w:szCs w:val="36"/>
-        </w:rPr>
-        <w:t xml:space="preserve"> diagram.</w:t>
-      </w:r>
-    </w:p>
-    <w:p>
-      <w:pPr>
-        <w:rPr>
-          <w:b/>
-          <w:sz w:val="24"/>
-          <w:szCs w:val="36"/>
-        </w:rPr>
-      </w:pPr>
-      <w:r>
-        <w:rPr>
-          <w:b/>
-          <w:sz w:val="24"/>
-          <w:szCs w:val="36"/>
-        </w:rPr>
-        <w:t>4</w:t>
-      </w:r>
-      <w:r>
-        <w:rPr>
-          <w:b/>
-          <w:sz w:val="24"/>
-          <w:szCs w:val="36"/>
-        </w:rPr>
-        <w:t>. API’s:</w:t>
-      </w:r>
-    </w:p>
-    <w:p>
-      <w:pPr>
-        <w:rPr>
-          <w:sz w:val="24"/>
-          <w:szCs w:val="36"/>
-        </w:rPr>
-      </w:pPr>
-      <w:r>
-        <w:rPr>
-          <w:sz w:val="24"/>
-          <w:szCs w:val="36"/>
-        </w:rPr>
-        <w:t>In addition to removing stop words, NLTK’s method word_tokenize will be used to tokenize</w:t>
-      </w:r>
-    </w:p>
-    <w:p>
-      <w:pPr>
-        <w:rPr>
-          <w:sz w:val="24"/>
-          <w:szCs w:val="36"/>
-        </w:rPr>
-      </w:pPr>
-      <w:r>
-        <w:rPr>
-          <w:sz w:val="24"/>
-          <w:szCs w:val="36"/>
-        </w:rPr>
-        <w:t>books and the class FreqDist to find the tokenized word frequencies. The Pickle module will be</w:t>
-      </w:r>
-    </w:p>
-    <w:p>
-      <w:pPr>
-        <w:rPr>
-          <w:sz w:val="24"/>
-          <w:szCs w:val="36"/>
-        </w:rPr>
-      </w:pPr>
-      <w:r>
-        <w:rPr>
-          <w:sz w:val="24"/>
-          <w:szCs w:val="36"/>
-        </w:rPr>
-        <w:t>used to save objects in memory from python program execution to a file in binary format. This</w:t>
-      </w:r>
-    </w:p>
-    <w:p>
-      <w:pPr>
-        <w:rPr>
-          <w:sz w:val="24"/>
-          <w:szCs w:val="36"/>
-        </w:rPr>
-      </w:pPr>
-      <w:r>
-        <w:rPr>
-          <w:sz w:val="24"/>
-          <w:szCs w:val="36"/>
-        </w:rPr>
-        <w:t>will allow us to save the classifier and cleaned data into binary files, which will greatly reduce</w:t>
-      </w:r>
-    </w:p>
-    <w:p>
-      <w:pPr>
-        <w:rPr>
-          <w:sz w:val="24"/>
-          <w:szCs w:val="36"/>
-        </w:rPr>
-      </w:pPr>
-      <w:r>
-        <w:rPr>
-          <w:sz w:val="24"/>
-          <w:szCs w:val="36"/>
-        </w:rPr>
-        <w:t>computation. Furthermore, NLTK’s NiaveBayesClassifier class will be used for classification.</w:t>
-      </w:r>
-    </w:p>
-    <w:p>
-      <w:pPr>
-        <w:rPr>
-          <w:b/>
-          <w:sz w:val="24"/>
-          <w:szCs w:val="36"/>
-        </w:rPr>
-      </w:pPr>
-      <w:r>
-        <w:rPr>
-          <w:b/>
-          <w:sz w:val="24"/>
-          <w:szCs w:val="36"/>
-        </w:rPr>
-        <w:t>5</w:t>
-      </w:r>
-      <w:r>
-        <w:rPr>
-          <w:b/>
-          <w:sz w:val="24"/>
-          <w:szCs w:val="36"/>
-        </w:rPr>
-        <w:t>. Performance:</w:t>
+        <w:t>5. Performance:</w:t>
       </w:r>
     </w:p>
     <w:p>
@@ -25468,15 +25541,7 @@
           <w:sz w:val="24"/>
           <w:szCs w:val="36"/>
         </w:rPr>
-        <w:t>6</w:t>
-      </w:r>
-      <w:r>
-        <w:rPr>
-          <w:b/>
-          <w:sz w:val="24"/>
-          <w:szCs w:val="36"/>
-        </w:rPr>
-        <w:t>. Team Status:</w:t>
+        <w:t>6. Team Status:</w:t>
       </w:r>
     </w:p>
     <w:p>
@@ -25589,7 +25654,7 @@
           <w:rPr>
             <w:noProof/>
           </w:rPr>
-          <w:t>1</w:t>
+          <w:t>7</w:t>
         </w:r>
         <w:r>
           <w:rPr>

</xml_diff>